<commit_message>
modified resume customization to include job title
</commit_message>
<xml_diff>
--- a/word templates/resume_template.docx
+++ b/word templates/resume_template.docx
@@ -262,25 +262,7 @@
           <w:sz w:val="18"/>
           <w:szCs w:val="18"/>
         </w:rPr>
-        <w:t xml:space="preserve">with a </w:t>
-      </w:r>
-      <w:proofErr w:type="gramStart"/>
-      <w:r>
-        <w:rPr>
-          <w:rFonts w:ascii="Century Gothic" w:eastAsia="Century Gothic" w:hAnsi="Century Gothic" w:cs="Century Gothic"/>
-          <w:sz w:val="18"/>
-          <w:szCs w:val="18"/>
-        </w:rPr>
-        <w:t>Bachelor's degree in Computer Science</w:t>
-      </w:r>
-      <w:proofErr w:type="gramEnd"/>
-      <w:r>
-        <w:rPr>
-          <w:rFonts w:ascii="Century Gothic" w:eastAsia="Century Gothic" w:hAnsi="Century Gothic" w:cs="Century Gothic"/>
-          <w:sz w:val="18"/>
-          <w:szCs w:val="18"/>
-        </w:rPr>
-        <w:t xml:space="preserve"> and </w:t>
+        <w:t xml:space="preserve">with a Bachelor's degree in Computer Science and </w:t>
       </w:r>
       <w:r>
         <w:rPr>
@@ -488,7 +470,23 @@
           <w:sz w:val="18"/>
           <w:szCs w:val="18"/>
         </w:rPr>
-        <w:t>[Role]</w:t>
+        <w:t>[</w:t>
+      </w:r>
+      <w:r>
+        <w:rPr>
+          <w:rFonts w:ascii="Century Gothic" w:eastAsia="Century Gothic" w:hAnsi="Century Gothic" w:cs="Century Gothic"/>
+          <w:sz w:val="18"/>
+          <w:szCs w:val="18"/>
+        </w:rPr>
+        <w:t>JobTitle</w:t>
+      </w:r>
+      <w:r>
+        <w:rPr>
+          <w:rFonts w:ascii="Century Gothic" w:eastAsia="Century Gothic" w:hAnsi="Century Gothic" w:cs="Century Gothic"/>
+          <w:sz w:val="18"/>
+          <w:szCs w:val="18"/>
+        </w:rPr>
+        <w:t>]</w:t>
       </w:r>
       <w:r>
         <w:rPr>

</xml_diff>

<commit_message>
updated resume format; technical and resume separate
</commit_message>
<xml_diff>
--- a/word templates/resume_template.docx
+++ b/word templates/resume_template.docx
@@ -74,8 +74,8 @@
                 <w:rFonts w:ascii="Century Gothic" w:eastAsia="Century Gothic" w:hAnsi="Century Gothic" w:cs="Century Gothic"/>
                 <w:b w:val="0"/>
                 <w:bCs w:val="0"/>
-                <w:sz w:val="20"/>
-                <w:szCs w:val="20"/>
+                <w:sz w:val="24"/>
+                <w:szCs w:val="24"/>
                 <w:shd w:val="clear" w:color="auto" w:fill="auto"/>
               </w:rPr>
             </w:pPr>
@@ -85,8 +85,6 @@
                 <w:rFonts w:ascii="Century Gothic" w:eastAsia="Century Gothic" w:hAnsi="Century Gothic" w:cs="Century Gothic"/>
                 <w:b w:val="0"/>
                 <w:bCs w:val="0"/>
-                <w:sz w:val="20"/>
-                <w:szCs w:val="20"/>
                 <w:shd w:val="clear" w:color="auto" w:fill="auto"/>
               </w:rPr>
               <w:t>Michael.Luo@nyu.edu | (</w:t>
@@ -97,8 +95,6 @@
                 <w:rFonts w:ascii="Century Gothic" w:eastAsia="Century Gothic" w:hAnsi="Century Gothic" w:cs="Century Gothic"/>
                 <w:b w:val="0"/>
                 <w:bCs w:val="0"/>
-                <w:sz w:val="20"/>
-                <w:szCs w:val="20"/>
                 <w:shd w:val="clear" w:color="auto" w:fill="auto"/>
               </w:rPr>
               <w:t>513</w:t>
@@ -109,8 +105,6 @@
                 <w:rFonts w:ascii="Century Gothic" w:eastAsia="Century Gothic" w:hAnsi="Century Gothic" w:cs="Century Gothic"/>
                 <w:b w:val="0"/>
                 <w:bCs w:val="0"/>
-                <w:sz w:val="20"/>
-                <w:szCs w:val="20"/>
                 <w:shd w:val="clear" w:color="auto" w:fill="auto"/>
               </w:rPr>
               <w:t xml:space="preserve">) </w:t>
@@ -121,8 +115,6 @@
                 <w:rFonts w:ascii="Century Gothic" w:eastAsia="Century Gothic" w:hAnsi="Century Gothic" w:cs="Century Gothic"/>
                 <w:b w:val="0"/>
                 <w:bCs w:val="0"/>
-                <w:sz w:val="20"/>
-                <w:szCs w:val="20"/>
                 <w:shd w:val="clear" w:color="auto" w:fill="auto"/>
               </w:rPr>
               <w:t>276-8266</w:t>
@@ -132,8 +124,8 @@
                 <w:rFonts w:ascii="Century Gothic" w:eastAsia="Century Gothic" w:hAnsi="Century Gothic" w:cs="Century Gothic"/>
                 <w:b w:val="0"/>
                 <w:bCs w:val="0"/>
-                <w:sz w:val="20"/>
-                <w:szCs w:val="20"/>
+                <w:sz w:val="24"/>
+                <w:szCs w:val="24"/>
                 <w:shd w:val="clear" w:color="auto" w:fill="auto"/>
               </w:rPr>
               <w:t xml:space="preserve"> </w:t>
@@ -144,8 +136,6 @@
                 <w:rFonts w:ascii="Century Gothic" w:eastAsia="Century Gothic" w:hAnsi="Century Gothic" w:cs="Century Gothic"/>
                 <w:b w:val="0"/>
                 <w:bCs w:val="0"/>
-                <w:sz w:val="20"/>
-                <w:szCs w:val="20"/>
                 <w:shd w:val="clear" w:color="auto" w:fill="auto"/>
               </w:rPr>
               <w:t>|</w:t>
@@ -156,8 +146,6 @@
                 <w:rFonts w:ascii="Century Gothic" w:eastAsia="Century Gothic" w:hAnsi="Century Gothic" w:cs="Century Gothic"/>
                 <w:b w:val="0"/>
                 <w:bCs w:val="0"/>
-                <w:sz w:val="20"/>
-                <w:szCs w:val="20"/>
                 <w:shd w:val="clear" w:color="auto" w:fill="auto"/>
               </w:rPr>
               <w:t xml:space="preserve"> New York, NY 10009</w:t>
@@ -173,7 +161,7 @@
           <w:bottom w:val="single" w:sz="4" w:space="1" w:color="000000" w:themeColor="text1"/>
         </w:pBdr>
         <w:shd w:val="clear" w:color="auto" w:fill="F2F2F2" w:themeFill="background1" w:themeFillShade="F2"/>
-        <w:spacing w:before="160" w:after="40" w:line="240" w:lineRule="auto"/>
+        <w:spacing w:before="120" w:line="240" w:lineRule="auto"/>
         <w:rPr>
           <w:rFonts w:ascii="Century Gothic" w:eastAsia="Century Gothic" w:hAnsi="Century Gothic" w:cs="Century Gothic"/>
           <w:sz w:val="28"/>
@@ -186,12 +174,15 @@
           <w:sz w:val="28"/>
           <w:szCs w:val="28"/>
         </w:rPr>
-        <w:t>Professional Summary</w:t>
+        <w:t>Education</w:t>
       </w:r>
     </w:p>
     <w:p>
       <w:pPr>
-        <w:pStyle w:val="p"/>
+        <w:pStyle w:val="divdocumentsinglecolumn"/>
+        <w:tabs>
+          <w:tab w:val="right" w:pos="11380"/>
+        </w:tabs>
         <w:spacing w:line="240" w:lineRule="auto"/>
         <w:rPr>
           <w:rFonts w:ascii="Century Gothic" w:eastAsia="Century Gothic" w:hAnsi="Century Gothic" w:cs="Century Gothic"/>
@@ -201,27 +192,77 @@
       </w:pPr>
       <w:r>
         <w:rPr>
-          <w:rFonts w:ascii="Century Gothic" w:eastAsia="Century Gothic" w:hAnsi="Century Gothic" w:cs="Century Gothic"/>
-          <w:sz w:val="20"/>
-          <w:szCs w:val="20"/>
-        </w:rPr>
-        <w:t>[Role] with strong technical skills</w:t>
-      </w:r>
-      <w:r>
-        <w:rPr>
-          <w:rFonts w:ascii="Century Gothic" w:eastAsia="Century Gothic" w:hAnsi="Century Gothic" w:cs="Century Gothic"/>
-          <w:sz w:val="20"/>
-          <w:szCs w:val="20"/>
-        </w:rPr>
-        <w:t xml:space="preserve">, leadership, </w:t>
-      </w:r>
-      <w:r>
-        <w:rPr>
-          <w:rFonts w:ascii="Century Gothic" w:eastAsia="Century Gothic" w:hAnsi="Century Gothic" w:cs="Century Gothic"/>
-          <w:sz w:val="20"/>
-          <w:szCs w:val="20"/>
-        </w:rPr>
-        <w:t>and passion for products that help people. Seeking to excel at an entry-level position and solve complex problems.</w:t>
+          <w:rStyle w:val="Strong1"/>
+          <w:rFonts w:ascii="Century Gothic" w:eastAsia="Century Gothic" w:hAnsi="Century Gothic" w:cs="Century Gothic"/>
+          <w:b/>
+          <w:bCs/>
+          <w:sz w:val="20"/>
+          <w:szCs w:val="20"/>
+        </w:rPr>
+        <w:t xml:space="preserve">New York University </w:t>
+      </w:r>
+      <w:r>
+        <w:rPr>
+          <w:rStyle w:val="Strong1"/>
+          <w:rFonts w:ascii="Century Gothic" w:eastAsia="Century Gothic" w:hAnsi="Century Gothic" w:cs="Century Gothic"/>
+          <w:sz w:val="20"/>
+          <w:szCs w:val="20"/>
+        </w:rPr>
+        <w:t>–</w:t>
+      </w:r>
+      <w:r>
+        <w:rPr>
+          <w:rStyle w:val="Strong1"/>
+          <w:rFonts w:ascii="Century Gothic" w:eastAsia="Century Gothic" w:hAnsi="Century Gothic" w:cs="Century Gothic"/>
+          <w:b/>
+          <w:bCs/>
+          <w:sz w:val="20"/>
+          <w:szCs w:val="20"/>
+        </w:rPr>
+        <w:t xml:space="preserve"> Bachelor of Arts, </w:t>
+      </w:r>
+      <w:r>
+        <w:rPr>
+          <w:rFonts w:ascii="Century Gothic" w:eastAsia="Century Gothic" w:hAnsi="Century Gothic" w:cs="Century Gothic"/>
+          <w:sz w:val="20"/>
+          <w:szCs w:val="20"/>
+        </w:rPr>
+        <w:t>Computer Science &amp; Psychology</w:t>
+      </w:r>
+      <w:r>
+        <w:rPr>
+          <w:rFonts w:ascii="Century Gothic" w:eastAsia="Century Gothic" w:hAnsi="Century Gothic" w:cs="Century Gothic"/>
+          <w:sz w:val="20"/>
+          <w:szCs w:val="20"/>
+        </w:rPr>
+        <w:tab/>
+      </w:r>
+      <w:r>
+        <w:rPr>
+          <w:rStyle w:val="span"/>
+          <w:rFonts w:ascii="Century Gothic" w:eastAsia="Century Gothic" w:hAnsi="Century Gothic" w:cs="Century Gothic"/>
+          <w:sz w:val="20"/>
+          <w:szCs w:val="20"/>
+        </w:rPr>
+        <w:t>12</w:t>
+      </w:r>
+      <w:r>
+        <w:rPr>
+          <w:rStyle w:val="span"/>
+          <w:rFonts w:ascii="Century Gothic" w:eastAsia="Century Gothic" w:hAnsi="Century Gothic" w:cs="Century Gothic"/>
+          <w:sz w:val="20"/>
+          <w:szCs w:val="20"/>
+        </w:rPr>
+        <w:t>/</w:t>
+      </w:r>
+      <w:r>
+        <w:rPr>
+          <w:rStyle w:val="span"/>
+          <w:rFonts w:ascii="Century Gothic" w:eastAsia="Century Gothic" w:hAnsi="Century Gothic" w:cs="Century Gothic"/>
+          <w:sz w:val="20"/>
+          <w:szCs w:val="20"/>
+        </w:rPr>
+        <w:t>2023</w:t>
       </w:r>
     </w:p>
     <w:p>
@@ -238,38 +279,817 @@
           <w:szCs w:val="28"/>
         </w:rPr>
       </w:pPr>
+      <w:bookmarkStart w:id="0" w:name="_Hlk150805810"/>
       <w:r>
         <w:rPr>
           <w:rFonts w:ascii="Century Gothic" w:eastAsia="Century Gothic" w:hAnsi="Century Gothic" w:cs="Century Gothic"/>
           <w:sz w:val="28"/>
           <w:szCs w:val="28"/>
         </w:rPr>
-        <w:t>Education</w:t>
+        <w:t>Technical Experience</w:t>
+      </w:r>
+    </w:p>
+    <w:bookmarkEnd w:id="0"/>
+    <w:p>
+      <w:pPr>
+        <w:pStyle w:val="divdocumentsinglecolumn"/>
+        <w:tabs>
+          <w:tab w:val="right" w:pos="11380"/>
+        </w:tabs>
+        <w:spacing w:before="120" w:line="240" w:lineRule="auto"/>
+        <w:rPr>
+          <w:rFonts w:ascii="Century Gothic" w:eastAsia="Century Gothic" w:hAnsi="Century Gothic" w:cs="Century Gothic"/>
+          <w:sz w:val="20"/>
+          <w:szCs w:val="20"/>
+        </w:rPr>
+      </w:pPr>
+      <w:r>
+        <w:rPr>
+          <w:rStyle w:val="spanjobtitle"/>
+          <w:rFonts w:ascii="Century Gothic" w:eastAsia="Century Gothic" w:hAnsi="Century Gothic" w:cs="Century Gothic"/>
+          <w:sz w:val="20"/>
+          <w:szCs w:val="20"/>
+        </w:rPr>
+        <w:t>Software Engineer Intern</w:t>
+      </w:r>
+      <w:r>
+        <w:rPr>
+          <w:rStyle w:val="spanjobtitle"/>
+          <w:rFonts w:ascii="Century Gothic" w:eastAsia="Century Gothic" w:hAnsi="Century Gothic" w:cs="Century Gothic"/>
+          <w:sz w:val="20"/>
+          <w:szCs w:val="20"/>
+        </w:rPr>
+        <w:t xml:space="preserve"> </w:t>
+      </w:r>
+      <w:r>
+        <w:rPr>
+          <w:rStyle w:val="Strong1"/>
+          <w:rFonts w:ascii="Century Gothic" w:eastAsia="Century Gothic" w:hAnsi="Century Gothic" w:cs="Century Gothic"/>
+          <w:sz w:val="20"/>
+          <w:szCs w:val="20"/>
+        </w:rPr>
+        <w:t>– Optum</w:t>
+      </w:r>
+      <w:r>
+        <w:rPr>
+          <w:rStyle w:val="datesWrapper"/>
+          <w:rFonts w:ascii="Century Gothic" w:eastAsia="Century Gothic" w:hAnsi="Century Gothic" w:cs="Century Gothic"/>
+          <w:sz w:val="20"/>
+          <w:szCs w:val="20"/>
+        </w:rPr>
+        <w:tab/>
+        <w:t xml:space="preserve"> </w:t>
+      </w:r>
+      <w:r>
+        <w:rPr>
+          <w:rStyle w:val="span"/>
+          <w:rFonts w:ascii="Century Gothic" w:eastAsia="Century Gothic" w:hAnsi="Century Gothic" w:cs="Century Gothic"/>
+          <w:sz w:val="20"/>
+          <w:szCs w:val="20"/>
+        </w:rPr>
+        <w:t>06/202</w:t>
+      </w:r>
+      <w:r>
+        <w:rPr>
+          <w:rStyle w:val="span"/>
+          <w:rFonts w:ascii="Century Gothic" w:eastAsia="Century Gothic" w:hAnsi="Century Gothic" w:cs="Century Gothic"/>
+          <w:sz w:val="20"/>
+          <w:szCs w:val="20"/>
+        </w:rPr>
+        <w:t>3</w:t>
+      </w:r>
+      <w:r>
+        <w:rPr>
+          <w:rStyle w:val="span"/>
+          <w:rFonts w:ascii="Century Gothic" w:eastAsia="Century Gothic" w:hAnsi="Century Gothic" w:cs="Century Gothic"/>
+          <w:sz w:val="20"/>
+          <w:szCs w:val="20"/>
+        </w:rPr>
+        <w:t xml:space="preserve"> to 08/2023</w:t>
+      </w:r>
+      <w:r>
+        <w:rPr>
+          <w:rStyle w:val="datesWrapper"/>
+          <w:rFonts w:ascii="Century Gothic" w:eastAsia="Century Gothic" w:hAnsi="Century Gothic" w:cs="Century Gothic"/>
+          <w:sz w:val="20"/>
+          <w:szCs w:val="20"/>
+        </w:rPr>
+        <w:t xml:space="preserve"> </w:t>
       </w:r>
     </w:p>
     <w:p>
       <w:pPr>
         <w:pStyle w:val="divdocumentsinglecolumn"/>
+        <w:numPr>
+          <w:ilvl w:val="0"/>
+          <w:numId w:val="10"/>
+        </w:numPr>
         <w:tabs>
           <w:tab w:val="right" w:pos="11380"/>
         </w:tabs>
         <w:spacing w:line="240" w:lineRule="auto"/>
         <w:rPr>
-          <w:rFonts w:ascii="Century Gothic" w:eastAsia="Century Gothic" w:hAnsi="Century Gothic" w:cs="Century Gothic"/>
-          <w:sz w:val="20"/>
-          <w:szCs w:val="20"/>
-        </w:rPr>
-      </w:pPr>
+          <w:rStyle w:val="spanjobtitle"/>
+          <w:rFonts w:ascii="Century Gothic" w:eastAsia="Century Gothic" w:hAnsi="Century Gothic" w:cs="Century Gothic"/>
+          <w:b w:val="0"/>
+          <w:bCs w:val="0"/>
+          <w:sz w:val="20"/>
+          <w:szCs w:val="20"/>
+        </w:rPr>
+      </w:pPr>
+      <w:r>
+        <w:rPr>
+          <w:rStyle w:val="spanjobtitle"/>
+          <w:rFonts w:ascii="Century Gothic" w:eastAsia="Century Gothic" w:hAnsi="Century Gothic"/>
+          <w:b w:val="0"/>
+          <w:bCs w:val="0"/>
+          <w:sz w:val="20"/>
+          <w:szCs w:val="20"/>
+        </w:rPr>
+        <w:t>Developed</w:t>
+      </w:r>
+      <w:r>
+        <w:rPr>
+          <w:rStyle w:val="spanjobtitle"/>
+          <w:rFonts w:ascii="Century Gothic" w:eastAsia="Century Gothic" w:hAnsi="Century Gothic"/>
+          <w:b w:val="0"/>
+          <w:bCs w:val="0"/>
+          <w:sz w:val="20"/>
+          <w:szCs w:val="20"/>
+        </w:rPr>
+        <w:t xml:space="preserve"> backend app</w:t>
+      </w:r>
+      <w:r>
+        <w:rPr>
+          <w:rStyle w:val="spanjobtitle"/>
+          <w:rFonts w:ascii="Century Gothic" w:eastAsia="Century Gothic" w:hAnsi="Century Gothic"/>
+          <w:b w:val="0"/>
+          <w:bCs w:val="0"/>
+          <w:sz w:val="20"/>
+          <w:szCs w:val="20"/>
+        </w:rPr>
+        <w:t xml:space="preserve"> to </w:t>
+      </w:r>
+      <w:r>
+        <w:rPr>
+          <w:rStyle w:val="spanjobtitle"/>
+          <w:rFonts w:ascii="Century Gothic" w:eastAsia="Century Gothic" w:hAnsi="Century Gothic"/>
+          <w:b w:val="0"/>
+          <w:bCs w:val="0"/>
+          <w:sz w:val="20"/>
+          <w:szCs w:val="20"/>
+        </w:rPr>
+        <w:t xml:space="preserve">track </w:t>
+      </w:r>
+      <w:r>
+        <w:rPr>
+          <w:rStyle w:val="spanjobtitle"/>
+          <w:rFonts w:ascii="Century Gothic" w:eastAsia="Century Gothic" w:hAnsi="Century Gothic"/>
+          <w:b w:val="0"/>
+          <w:bCs w:val="0"/>
+          <w:sz w:val="20"/>
+          <w:szCs w:val="20"/>
+        </w:rPr>
+        <w:t xml:space="preserve">changes </w:t>
+      </w:r>
+      <w:r>
+        <w:rPr>
+          <w:rStyle w:val="spanjobtitle"/>
+          <w:rFonts w:ascii="Century Gothic" w:eastAsia="Century Gothic" w:hAnsi="Century Gothic"/>
+          <w:b w:val="0"/>
+          <w:bCs w:val="0"/>
+          <w:sz w:val="20"/>
+          <w:szCs w:val="20"/>
+        </w:rPr>
+        <w:t xml:space="preserve">in healthcare data </w:t>
+      </w:r>
+      <w:r>
+        <w:rPr>
+          <w:rStyle w:val="spanjobtitle"/>
+          <w:rFonts w:ascii="Century Gothic" w:eastAsia="Century Gothic" w:hAnsi="Century Gothic"/>
+          <w:b w:val="0"/>
+          <w:bCs w:val="0"/>
+          <w:sz w:val="20"/>
+          <w:szCs w:val="20"/>
+        </w:rPr>
+        <w:t xml:space="preserve">for </w:t>
+      </w:r>
+      <w:r>
+        <w:rPr>
+          <w:rStyle w:val="spanjobtitle"/>
+          <w:rFonts w:ascii="Century Gothic" w:eastAsia="Century Gothic" w:hAnsi="Century Gothic"/>
+          <w:b w:val="0"/>
+          <w:bCs w:val="0"/>
+          <w:sz w:val="20"/>
+          <w:szCs w:val="20"/>
+        </w:rPr>
+        <w:t>business users</w:t>
+      </w:r>
+      <w:r>
+        <w:rPr>
+          <w:rStyle w:val="spanjobtitle"/>
+          <w:rFonts w:ascii="Century Gothic" w:eastAsia="Century Gothic" w:hAnsi="Century Gothic"/>
+          <w:b w:val="0"/>
+          <w:bCs w:val="0"/>
+          <w:sz w:val="20"/>
+          <w:szCs w:val="20"/>
+        </w:rPr>
+        <w:t>.</w:t>
+      </w:r>
+    </w:p>
+    <w:p>
+      <w:pPr>
+        <w:pStyle w:val="divdocumentsinglecolumn"/>
+        <w:numPr>
+          <w:ilvl w:val="0"/>
+          <w:numId w:val="10"/>
+        </w:numPr>
+        <w:tabs>
+          <w:tab w:val="right" w:pos="11380"/>
+        </w:tabs>
+        <w:spacing w:before="40" w:line="240" w:lineRule="auto"/>
+        <w:rPr>
+          <w:rStyle w:val="spanjobtitle"/>
+          <w:rFonts w:ascii="Century Gothic" w:eastAsia="Century Gothic" w:hAnsi="Century Gothic" w:cs="Century Gothic"/>
+          <w:b w:val="0"/>
+          <w:bCs w:val="0"/>
+          <w:sz w:val="20"/>
+          <w:szCs w:val="20"/>
+        </w:rPr>
+      </w:pPr>
+      <w:r>
+        <w:rPr>
+          <w:rStyle w:val="spanjobtitle"/>
+          <w:rFonts w:ascii="Century Gothic" w:eastAsia="Century Gothic" w:hAnsi="Century Gothic" w:cs="Century Gothic"/>
+          <w:b w:val="0"/>
+          <w:bCs w:val="0"/>
+          <w:sz w:val="20"/>
+          <w:szCs w:val="20"/>
+        </w:rPr>
+        <w:t xml:space="preserve">Engineered non-blocking </w:t>
+      </w:r>
+      <w:r>
+        <w:rPr>
+          <w:rStyle w:val="spanjobtitle"/>
+          <w:rFonts w:ascii="Century Gothic" w:eastAsia="Century Gothic" w:hAnsi="Century Gothic" w:cs="Century Gothic"/>
+          <w:b w:val="0"/>
+          <w:bCs w:val="0"/>
+          <w:sz w:val="20"/>
+          <w:szCs w:val="20"/>
+        </w:rPr>
+        <w:t xml:space="preserve">service </w:t>
+      </w:r>
+      <w:r>
+        <w:rPr>
+          <w:rStyle w:val="spanjobtitle"/>
+          <w:rFonts w:ascii="Century Gothic" w:eastAsia="Century Gothic" w:hAnsi="Century Gothic" w:cs="Century Gothic"/>
+          <w:b w:val="0"/>
+          <w:bCs w:val="0"/>
+          <w:sz w:val="20"/>
+          <w:szCs w:val="20"/>
+        </w:rPr>
+        <w:t>design</w:t>
+      </w:r>
+      <w:r>
+        <w:rPr>
+          <w:rStyle w:val="spanjobtitle"/>
+          <w:rFonts w:ascii="Century Gothic" w:eastAsia="Century Gothic" w:hAnsi="Century Gothic" w:cs="Century Gothic"/>
+          <w:b w:val="0"/>
+          <w:bCs w:val="0"/>
+          <w:sz w:val="20"/>
+          <w:szCs w:val="20"/>
+        </w:rPr>
+        <w:t xml:space="preserve"> </w:t>
+      </w:r>
+      <w:r>
+        <w:rPr>
+          <w:rStyle w:val="spanjobtitle"/>
+          <w:rFonts w:ascii="Century Gothic" w:eastAsia="Century Gothic" w:hAnsi="Century Gothic" w:cs="Century Gothic"/>
+          <w:b w:val="0"/>
+          <w:bCs w:val="0"/>
+          <w:sz w:val="20"/>
+          <w:szCs w:val="20"/>
+        </w:rPr>
+        <w:t>to handle exceptions without downtime.</w:t>
+      </w:r>
+    </w:p>
+    <w:p>
+      <w:pPr>
+        <w:pStyle w:val="divdocumentsinglecolumn"/>
+        <w:numPr>
+          <w:ilvl w:val="0"/>
+          <w:numId w:val="10"/>
+        </w:numPr>
+        <w:tabs>
+          <w:tab w:val="right" w:pos="11380"/>
+        </w:tabs>
+        <w:spacing w:before="40" w:line="240" w:lineRule="auto"/>
+        <w:rPr>
+          <w:rStyle w:val="spanjobtitle"/>
+          <w:rFonts w:ascii="Century Gothic" w:eastAsia="Century Gothic" w:hAnsi="Century Gothic" w:cs="Century Gothic"/>
+          <w:b w:val="0"/>
+          <w:bCs w:val="0"/>
+          <w:sz w:val="20"/>
+          <w:szCs w:val="20"/>
+        </w:rPr>
+      </w:pPr>
+      <w:r>
+        <w:rPr>
+          <w:rStyle w:val="spanjobtitle"/>
+          <w:rFonts w:ascii="Century Gothic" w:eastAsia="Century Gothic" w:hAnsi="Century Gothic" w:cs="Century Gothic"/>
+          <w:b w:val="0"/>
+          <w:bCs w:val="0"/>
+          <w:sz w:val="20"/>
+          <w:szCs w:val="20"/>
+        </w:rPr>
+        <w:t xml:space="preserve">Wrote unit tests for </w:t>
+      </w:r>
+      <w:r>
+        <w:rPr>
+          <w:rStyle w:val="spanjobtitle"/>
+          <w:rFonts w:ascii="Century Gothic" w:eastAsia="Century Gothic" w:hAnsi="Century Gothic" w:cs="Century Gothic"/>
+          <w:b w:val="0"/>
+          <w:bCs w:val="0"/>
+          <w:sz w:val="20"/>
+          <w:szCs w:val="20"/>
+        </w:rPr>
+        <w:t xml:space="preserve">app </w:t>
+      </w:r>
+      <w:r>
+        <w:rPr>
+          <w:rStyle w:val="spanjobtitle"/>
+          <w:rFonts w:ascii="Century Gothic" w:eastAsia="Century Gothic" w:hAnsi="Century Gothic" w:cs="Century Gothic"/>
+          <w:b w:val="0"/>
+          <w:bCs w:val="0"/>
+          <w:sz w:val="20"/>
+          <w:szCs w:val="20"/>
+        </w:rPr>
+        <w:t xml:space="preserve">methods, mocking </w:t>
+      </w:r>
+      <w:r>
+        <w:rPr>
+          <w:rStyle w:val="spanjobtitle"/>
+          <w:rFonts w:ascii="Century Gothic" w:eastAsia="Century Gothic" w:hAnsi="Century Gothic" w:cs="Century Gothic"/>
+          <w:b w:val="0"/>
+          <w:bCs w:val="0"/>
+          <w:sz w:val="20"/>
+          <w:szCs w:val="20"/>
+        </w:rPr>
+        <w:t>external</w:t>
+      </w:r>
+      <w:r>
+        <w:rPr>
+          <w:rStyle w:val="spanjobtitle"/>
+          <w:rFonts w:ascii="Century Gothic" w:eastAsia="Century Gothic" w:hAnsi="Century Gothic" w:cs="Century Gothic"/>
+          <w:b w:val="0"/>
+          <w:bCs w:val="0"/>
+          <w:sz w:val="20"/>
+          <w:szCs w:val="20"/>
+        </w:rPr>
+        <w:t xml:space="preserve"> data and </w:t>
+      </w:r>
+      <w:r>
+        <w:rPr>
+          <w:rStyle w:val="spanjobtitle"/>
+          <w:rFonts w:ascii="Century Gothic" w:eastAsia="Century Gothic" w:hAnsi="Century Gothic" w:cs="Century Gothic"/>
+          <w:b w:val="0"/>
+          <w:bCs w:val="0"/>
+          <w:sz w:val="20"/>
+          <w:szCs w:val="20"/>
+        </w:rPr>
+        <w:t>streamlining development.</w:t>
+      </w:r>
+    </w:p>
+    <w:p>
+      <w:pPr>
+        <w:pStyle w:val="divdocumentsinglecolumn"/>
+        <w:numPr>
+          <w:ilvl w:val="0"/>
+          <w:numId w:val="10"/>
+        </w:numPr>
+        <w:tabs>
+          <w:tab w:val="right" w:pos="11380"/>
+        </w:tabs>
+        <w:spacing w:before="40" w:line="240" w:lineRule="auto"/>
+        <w:rPr>
+          <w:rStyle w:val="spanjobtitle"/>
+          <w:rFonts w:ascii="Century Gothic" w:eastAsia="Century Gothic" w:hAnsi="Century Gothic" w:cs="Century Gothic"/>
+          <w:b w:val="0"/>
+          <w:bCs w:val="0"/>
+          <w:sz w:val="20"/>
+          <w:szCs w:val="20"/>
+        </w:rPr>
+      </w:pPr>
+      <w:r>
+        <w:rPr>
+          <w:rStyle w:val="spanjobtitle"/>
+          <w:rFonts w:ascii="Century Gothic" w:eastAsia="Century Gothic" w:hAnsi="Century Gothic"/>
+          <w:b w:val="0"/>
+          <w:bCs w:val="0"/>
+          <w:sz w:val="20"/>
+          <w:szCs w:val="20"/>
+        </w:rPr>
+        <w:t>Validated end-to-end functionality of</w:t>
+      </w:r>
+      <w:r>
+        <w:rPr>
+          <w:rStyle w:val="spanjobtitle"/>
+          <w:rFonts w:ascii="Century Gothic" w:eastAsia="Century Gothic" w:hAnsi="Century Gothic"/>
+          <w:b w:val="0"/>
+          <w:bCs w:val="0"/>
+          <w:sz w:val="20"/>
+          <w:szCs w:val="20"/>
+        </w:rPr>
+        <w:t xml:space="preserve"> application</w:t>
+      </w:r>
+      <w:r>
+        <w:rPr>
+          <w:rStyle w:val="spanjobtitle"/>
+          <w:rFonts w:ascii="Century Gothic" w:eastAsia="Century Gothic" w:hAnsi="Century Gothic"/>
+          <w:b w:val="0"/>
+          <w:bCs w:val="0"/>
+          <w:sz w:val="20"/>
+          <w:szCs w:val="20"/>
+        </w:rPr>
+        <w:t>, delivering</w:t>
+      </w:r>
+      <w:r>
+        <w:rPr>
+          <w:rStyle w:val="spanjobtitle"/>
+          <w:rFonts w:ascii="Century Gothic" w:eastAsia="Century Gothic" w:hAnsi="Century Gothic"/>
+          <w:b w:val="0"/>
+          <w:bCs w:val="0"/>
+          <w:sz w:val="20"/>
+          <w:szCs w:val="20"/>
+        </w:rPr>
+        <w:t xml:space="preserve"> quality </w:t>
+      </w:r>
+      <w:r>
+        <w:rPr>
+          <w:rStyle w:val="spanjobtitle"/>
+          <w:rFonts w:ascii="Century Gothic" w:eastAsia="Century Gothic" w:hAnsi="Century Gothic"/>
+          <w:b w:val="0"/>
+          <w:bCs w:val="0"/>
+          <w:sz w:val="20"/>
+          <w:szCs w:val="20"/>
+        </w:rPr>
+        <w:t>code to production</w:t>
+      </w:r>
+      <w:r>
+        <w:rPr>
+          <w:rStyle w:val="spanjobtitle"/>
+          <w:rFonts w:ascii="Century Gothic" w:eastAsia="Century Gothic" w:hAnsi="Century Gothic"/>
+          <w:b w:val="0"/>
+          <w:bCs w:val="0"/>
+          <w:sz w:val="20"/>
+          <w:szCs w:val="20"/>
+        </w:rPr>
+        <w:t>.</w:t>
+      </w:r>
+    </w:p>
+    <w:p>
+      <w:pPr>
+        <w:pStyle w:val="divdocumentsinglecolumn"/>
+        <w:tabs>
+          <w:tab w:val="right" w:pos="11380"/>
+        </w:tabs>
+        <w:spacing w:before="120" w:line="240" w:lineRule="auto"/>
+        <w:rPr>
+          <w:rFonts w:ascii="Century Gothic" w:eastAsia="Century Gothic" w:hAnsi="Century Gothic" w:cs="Century Gothic"/>
+          <w:sz w:val="20"/>
+          <w:szCs w:val="20"/>
+        </w:rPr>
+      </w:pPr>
+      <w:r>
+        <w:rPr>
+          <w:rStyle w:val="spanjobtitle"/>
+          <w:rFonts w:ascii="Century Gothic" w:eastAsia="Century Gothic" w:hAnsi="Century Gothic" w:cs="Century Gothic"/>
+          <w:sz w:val="20"/>
+          <w:szCs w:val="20"/>
+        </w:rPr>
+        <w:t>Software Engineer Intern</w:t>
+      </w:r>
+      <w:r>
+        <w:rPr>
+          <w:rStyle w:val="spanjobtitle"/>
+          <w:rFonts w:ascii="Century Gothic" w:eastAsia="Century Gothic" w:hAnsi="Century Gothic" w:cs="Century Gothic"/>
+          <w:sz w:val="20"/>
+          <w:szCs w:val="20"/>
+        </w:rPr>
+        <w:t xml:space="preserve"> </w:t>
+      </w:r>
       <w:r>
         <w:rPr>
           <w:rStyle w:val="Strong1"/>
           <w:rFonts w:ascii="Century Gothic" w:eastAsia="Century Gothic" w:hAnsi="Century Gothic" w:cs="Century Gothic"/>
-          <w:b/>
-          <w:bCs/>
-          <w:sz w:val="20"/>
-          <w:szCs w:val="20"/>
-        </w:rPr>
-        <w:t xml:space="preserve">New York University </w:t>
+          <w:sz w:val="20"/>
+          <w:szCs w:val="20"/>
+        </w:rPr>
+        <w:t>– Optum</w:t>
+      </w:r>
+      <w:r>
+        <w:rPr>
+          <w:rStyle w:val="datesWrapper"/>
+          <w:rFonts w:ascii="Century Gothic" w:eastAsia="Century Gothic" w:hAnsi="Century Gothic" w:cs="Century Gothic"/>
+          <w:sz w:val="20"/>
+          <w:szCs w:val="20"/>
+        </w:rPr>
+        <w:tab/>
+        <w:t xml:space="preserve"> </w:t>
+      </w:r>
+      <w:r>
+        <w:rPr>
+          <w:rStyle w:val="span"/>
+          <w:rFonts w:ascii="Century Gothic" w:eastAsia="Century Gothic" w:hAnsi="Century Gothic" w:cs="Century Gothic"/>
+          <w:sz w:val="20"/>
+          <w:szCs w:val="20"/>
+        </w:rPr>
+        <w:t>06/202</w:t>
+      </w:r>
+      <w:r>
+        <w:rPr>
+          <w:rStyle w:val="span"/>
+          <w:rFonts w:ascii="Century Gothic" w:eastAsia="Century Gothic" w:hAnsi="Century Gothic" w:cs="Century Gothic"/>
+          <w:sz w:val="20"/>
+          <w:szCs w:val="20"/>
+        </w:rPr>
+        <w:t>2</w:t>
+      </w:r>
+      <w:r>
+        <w:rPr>
+          <w:rStyle w:val="span"/>
+          <w:rFonts w:ascii="Century Gothic" w:eastAsia="Century Gothic" w:hAnsi="Century Gothic" w:cs="Century Gothic"/>
+          <w:sz w:val="20"/>
+          <w:szCs w:val="20"/>
+        </w:rPr>
+        <w:t xml:space="preserve"> to 08/202</w:t>
+      </w:r>
+      <w:r>
+        <w:rPr>
+          <w:rStyle w:val="span"/>
+          <w:rFonts w:ascii="Century Gothic" w:eastAsia="Century Gothic" w:hAnsi="Century Gothic" w:cs="Century Gothic"/>
+          <w:sz w:val="20"/>
+          <w:szCs w:val="20"/>
+        </w:rPr>
+        <w:t>2</w:t>
+      </w:r>
+      <w:r>
+        <w:rPr>
+          <w:rStyle w:val="datesWrapper"/>
+          <w:rFonts w:ascii="Century Gothic" w:eastAsia="Century Gothic" w:hAnsi="Century Gothic" w:cs="Century Gothic"/>
+          <w:sz w:val="20"/>
+          <w:szCs w:val="20"/>
+        </w:rPr>
+        <w:t xml:space="preserve"> </w:t>
+      </w:r>
+    </w:p>
+    <w:p>
+      <w:pPr>
+        <w:pStyle w:val="divdocumentsinglecolumn"/>
+        <w:numPr>
+          <w:ilvl w:val="0"/>
+          <w:numId w:val="10"/>
+        </w:numPr>
+        <w:tabs>
+          <w:tab w:val="right" w:pos="11380"/>
+        </w:tabs>
+        <w:spacing w:line="240" w:lineRule="auto"/>
+        <w:rPr>
+          <w:rStyle w:val="spanjobtitle"/>
+          <w:rFonts w:ascii="Century Gothic" w:eastAsia="Century Gothic" w:hAnsi="Century Gothic"/>
+          <w:b w:val="0"/>
+          <w:bCs w:val="0"/>
+          <w:sz w:val="20"/>
+          <w:szCs w:val="20"/>
+        </w:rPr>
+      </w:pPr>
+      <w:r>
+        <w:rPr>
+          <w:rStyle w:val="spanjobtitle"/>
+          <w:rFonts w:ascii="Century Gothic" w:eastAsia="Century Gothic" w:hAnsi="Century Gothic"/>
+          <w:b w:val="0"/>
+          <w:bCs w:val="0"/>
+          <w:sz w:val="20"/>
+          <w:szCs w:val="20"/>
+        </w:rPr>
+        <w:t xml:space="preserve">Assembled </w:t>
+      </w:r>
+      <w:r>
+        <w:rPr>
+          <w:rStyle w:val="spanjobtitle"/>
+          <w:rFonts w:ascii="Century Gothic" w:eastAsia="Century Gothic" w:hAnsi="Century Gothic"/>
+          <w:b w:val="0"/>
+          <w:bCs w:val="0"/>
+          <w:sz w:val="20"/>
+          <w:szCs w:val="20"/>
+        </w:rPr>
+        <w:t>backend architecture</w:t>
+      </w:r>
+      <w:r>
+        <w:rPr>
+          <w:rStyle w:val="spanjobtitle"/>
+          <w:rFonts w:ascii="Century Gothic" w:eastAsia="Century Gothic" w:hAnsi="Century Gothic"/>
+          <w:b w:val="0"/>
+          <w:bCs w:val="0"/>
+          <w:sz w:val="20"/>
+          <w:szCs w:val="20"/>
+        </w:rPr>
+        <w:t xml:space="preserve"> to standardize ID card creation, lowering</w:t>
+      </w:r>
+      <w:r>
+        <w:rPr>
+          <w:rStyle w:val="spanjobtitle"/>
+          <w:rFonts w:ascii="Century Gothic" w:eastAsia="Century Gothic" w:hAnsi="Century Gothic"/>
+          <w:b w:val="0"/>
+          <w:bCs w:val="0"/>
+          <w:sz w:val="20"/>
+          <w:szCs w:val="20"/>
+        </w:rPr>
+        <w:t xml:space="preserve"> costs by 92%</w:t>
+      </w:r>
+      <w:r>
+        <w:rPr>
+          <w:rStyle w:val="spanjobtitle"/>
+          <w:rFonts w:ascii="Century Gothic" w:eastAsia="Century Gothic" w:hAnsi="Century Gothic"/>
+          <w:b w:val="0"/>
+          <w:bCs w:val="0"/>
+          <w:sz w:val="20"/>
+          <w:szCs w:val="20"/>
+        </w:rPr>
+        <w:t>.</w:t>
+      </w:r>
+    </w:p>
+    <w:p>
+      <w:pPr>
+        <w:pStyle w:val="divdocumentsinglecolumn"/>
+        <w:numPr>
+          <w:ilvl w:val="0"/>
+          <w:numId w:val="10"/>
+        </w:numPr>
+        <w:tabs>
+          <w:tab w:val="right" w:pos="11380"/>
+        </w:tabs>
+        <w:spacing w:before="40" w:line="240" w:lineRule="auto"/>
+        <w:rPr>
+          <w:rStyle w:val="spanjobtitle"/>
+          <w:rFonts w:ascii="Century Gothic" w:eastAsia="Century Gothic" w:hAnsi="Century Gothic"/>
+          <w:b w:val="0"/>
+          <w:bCs w:val="0"/>
+          <w:sz w:val="20"/>
+          <w:szCs w:val="20"/>
+        </w:rPr>
+      </w:pPr>
+      <w:r>
+        <w:rPr>
+          <w:rStyle w:val="spanjobtitle"/>
+          <w:rFonts w:ascii="Century Gothic" w:eastAsia="Century Gothic" w:hAnsi="Century Gothic"/>
+          <w:b w:val="0"/>
+          <w:bCs w:val="0"/>
+          <w:sz w:val="20"/>
+          <w:szCs w:val="20"/>
+        </w:rPr>
+        <w:t>Developed service to perform file processing tasks and relay file events to other apps.</w:t>
+      </w:r>
+    </w:p>
+    <w:p>
+      <w:pPr>
+        <w:pStyle w:val="ListParagraph"/>
+        <w:numPr>
+          <w:ilvl w:val="0"/>
+          <w:numId w:val="10"/>
+        </w:numPr>
+        <w:tabs>
+          <w:tab w:val="right" w:pos="11380"/>
+        </w:tabs>
+        <w:spacing w:before="40" w:line="240" w:lineRule="auto"/>
+        <w:rPr>
+          <w:rStyle w:val="spanjobtitle"/>
+          <w:rFonts w:ascii="Century Gothic" w:eastAsia="Century Gothic" w:hAnsi="Century Gothic"/>
+          <w:b w:val="0"/>
+          <w:bCs w:val="0"/>
+          <w:sz w:val="20"/>
+          <w:szCs w:val="20"/>
+        </w:rPr>
+      </w:pPr>
+      <w:r>
+        <w:rPr>
+          <w:rStyle w:val="spanjobtitle"/>
+          <w:rFonts w:ascii="Century Gothic" w:eastAsia="Century Gothic" w:hAnsi="Century Gothic"/>
+          <w:b w:val="0"/>
+          <w:bCs w:val="0"/>
+          <w:sz w:val="20"/>
+          <w:szCs w:val="20"/>
+        </w:rPr>
+        <w:t>Leveraged</w:t>
+      </w:r>
+      <w:r>
+        <w:rPr>
+          <w:rStyle w:val="spanjobtitle"/>
+          <w:rFonts w:ascii="Century Gothic" w:eastAsia="Century Gothic" w:hAnsi="Century Gothic"/>
+          <w:b w:val="0"/>
+          <w:bCs w:val="0"/>
+          <w:sz w:val="20"/>
+          <w:szCs w:val="20"/>
+        </w:rPr>
+        <w:t xml:space="preserve"> </w:t>
+      </w:r>
+      <w:r>
+        <w:rPr>
+          <w:rStyle w:val="spanjobtitle"/>
+          <w:rFonts w:ascii="Century Gothic" w:eastAsia="Century Gothic" w:hAnsi="Century Gothic"/>
+          <w:b w:val="0"/>
+          <w:bCs w:val="0"/>
+          <w:sz w:val="20"/>
+          <w:szCs w:val="20"/>
+        </w:rPr>
+        <w:t xml:space="preserve">CI/CD pipeline </w:t>
+      </w:r>
+      <w:r>
+        <w:rPr>
+          <w:rStyle w:val="spanjobtitle"/>
+          <w:rFonts w:ascii="Century Gothic" w:eastAsia="Century Gothic" w:hAnsi="Century Gothic"/>
+          <w:b w:val="0"/>
+          <w:bCs w:val="0"/>
+          <w:sz w:val="20"/>
+          <w:szCs w:val="20"/>
+        </w:rPr>
+        <w:t xml:space="preserve">to test </w:t>
+      </w:r>
+      <w:r>
+        <w:rPr>
+          <w:rStyle w:val="spanjobtitle"/>
+          <w:rFonts w:ascii="Century Gothic" w:eastAsia="Century Gothic" w:hAnsi="Century Gothic"/>
+          <w:b w:val="0"/>
+          <w:bCs w:val="0"/>
+          <w:sz w:val="20"/>
+          <w:szCs w:val="20"/>
+        </w:rPr>
+        <w:t>changes</w:t>
+      </w:r>
+      <w:r>
+        <w:rPr>
+          <w:rStyle w:val="spanjobtitle"/>
+          <w:rFonts w:ascii="Century Gothic" w:eastAsia="Century Gothic" w:hAnsi="Century Gothic"/>
+          <w:b w:val="0"/>
+          <w:bCs w:val="0"/>
+          <w:sz w:val="20"/>
+          <w:szCs w:val="20"/>
+        </w:rPr>
+        <w:t xml:space="preserve">, build app containers, and deploy </w:t>
+      </w:r>
+      <w:r>
+        <w:rPr>
+          <w:rStyle w:val="spanjobtitle"/>
+          <w:rFonts w:ascii="Century Gothic" w:eastAsia="Century Gothic" w:hAnsi="Century Gothic"/>
+          <w:b w:val="0"/>
+          <w:bCs w:val="0"/>
+          <w:sz w:val="20"/>
+          <w:szCs w:val="20"/>
+        </w:rPr>
+        <w:t xml:space="preserve">to </w:t>
+      </w:r>
+      <w:r>
+        <w:rPr>
+          <w:rStyle w:val="spanjobtitle"/>
+          <w:rFonts w:ascii="Century Gothic" w:eastAsia="Century Gothic" w:hAnsi="Century Gothic"/>
+          <w:b w:val="0"/>
+          <w:bCs w:val="0"/>
+          <w:sz w:val="20"/>
+          <w:szCs w:val="20"/>
+        </w:rPr>
+        <w:t>servers.</w:t>
+      </w:r>
+    </w:p>
+    <w:p>
+      <w:pPr>
+        <w:pStyle w:val="divdocumentsinglecolumn"/>
+        <w:tabs>
+          <w:tab w:val="right" w:pos="11380"/>
+        </w:tabs>
+        <w:spacing w:before="120" w:line="240" w:lineRule="auto"/>
+        <w:rPr>
+          <w:rFonts w:ascii="Century Gothic" w:eastAsia="Century Gothic" w:hAnsi="Century Gothic" w:cs="Century Gothic"/>
+          <w:sz w:val="20"/>
+          <w:szCs w:val="20"/>
+        </w:rPr>
+      </w:pPr>
+      <w:r>
+        <w:rPr>
+          <w:rStyle w:val="spanjobtitle"/>
+          <w:rFonts w:ascii="Century Gothic" w:eastAsia="Century Gothic" w:hAnsi="Century Gothic" w:cs="Century Gothic"/>
+          <w:sz w:val="20"/>
+          <w:szCs w:val="20"/>
+        </w:rPr>
+        <w:t>Software Engineer Intern</w:t>
+      </w:r>
+      <w:r>
+        <w:rPr>
+          <w:rStyle w:val="spanjobtitle"/>
+          <w:rFonts w:ascii="Century Gothic" w:eastAsia="Century Gothic" w:hAnsi="Century Gothic" w:cs="Century Gothic"/>
+          <w:sz w:val="20"/>
+          <w:szCs w:val="20"/>
+        </w:rPr>
+        <w:t xml:space="preserve"> </w:t>
       </w:r>
       <w:r>
         <w:rPr>
@@ -278,34 +1098,273 @@
           <w:sz w:val="20"/>
           <w:szCs w:val="20"/>
         </w:rPr>
-        <w:t>–</w:t>
+        <w:t>– Optum</w:t>
+      </w:r>
+      <w:r>
+        <w:rPr>
+          <w:rStyle w:val="datesWrapper"/>
+          <w:rFonts w:ascii="Century Gothic" w:eastAsia="Century Gothic" w:hAnsi="Century Gothic" w:cs="Century Gothic"/>
+          <w:sz w:val="20"/>
+          <w:szCs w:val="20"/>
+        </w:rPr>
+        <w:tab/>
+        <w:t xml:space="preserve"> </w:t>
+      </w:r>
+      <w:r>
+        <w:rPr>
+          <w:rStyle w:val="span"/>
+          <w:rFonts w:ascii="Century Gothic" w:eastAsia="Century Gothic" w:hAnsi="Century Gothic" w:cs="Century Gothic"/>
+          <w:sz w:val="20"/>
+          <w:szCs w:val="20"/>
+        </w:rPr>
+        <w:t>06/202</w:t>
+      </w:r>
+      <w:r>
+        <w:rPr>
+          <w:rStyle w:val="span"/>
+          <w:rFonts w:ascii="Century Gothic" w:eastAsia="Century Gothic" w:hAnsi="Century Gothic" w:cs="Century Gothic"/>
+          <w:sz w:val="20"/>
+          <w:szCs w:val="20"/>
+        </w:rPr>
+        <w:t>1</w:t>
+      </w:r>
+      <w:r>
+        <w:rPr>
+          <w:rStyle w:val="span"/>
+          <w:rFonts w:ascii="Century Gothic" w:eastAsia="Century Gothic" w:hAnsi="Century Gothic" w:cs="Century Gothic"/>
+          <w:sz w:val="20"/>
+          <w:szCs w:val="20"/>
+        </w:rPr>
+        <w:t xml:space="preserve"> to 08/202</w:t>
+      </w:r>
+      <w:r>
+        <w:rPr>
+          <w:rStyle w:val="span"/>
+          <w:rFonts w:ascii="Century Gothic" w:eastAsia="Century Gothic" w:hAnsi="Century Gothic" w:cs="Century Gothic"/>
+          <w:sz w:val="20"/>
+          <w:szCs w:val="20"/>
+        </w:rPr>
+        <w:t>1</w:t>
+      </w:r>
+      <w:r>
+        <w:rPr>
+          <w:rStyle w:val="datesWrapper"/>
+          <w:rFonts w:ascii="Century Gothic" w:eastAsia="Century Gothic" w:hAnsi="Century Gothic" w:cs="Century Gothic"/>
+          <w:sz w:val="20"/>
+          <w:szCs w:val="20"/>
+        </w:rPr>
+        <w:t xml:space="preserve"> </w:t>
+      </w:r>
+    </w:p>
+    <w:p>
+      <w:pPr>
+        <w:pStyle w:val="divdocumentsinglecolumn"/>
+        <w:numPr>
+          <w:ilvl w:val="0"/>
+          <w:numId w:val="10"/>
+        </w:numPr>
+        <w:tabs>
+          <w:tab w:val="right" w:pos="11380"/>
+        </w:tabs>
+        <w:spacing w:line="240" w:lineRule="auto"/>
+        <w:rPr>
+          <w:rStyle w:val="spanjobtitle"/>
+          <w:rFonts w:ascii="Century Gothic" w:eastAsia="Century Gothic" w:hAnsi="Century Gothic" w:cs="Century Gothic"/>
+          <w:sz w:val="20"/>
+          <w:szCs w:val="20"/>
+        </w:rPr>
+      </w:pPr>
+      <w:r>
+        <w:rPr>
+          <w:rStyle w:val="spanjobtitle"/>
+          <w:rFonts w:ascii="Century Gothic" w:eastAsia="Century Gothic" w:hAnsi="Century Gothic" w:cs="Century Gothic"/>
+          <w:b w:val="0"/>
+          <w:bCs w:val="0"/>
+          <w:sz w:val="20"/>
+          <w:szCs w:val="20"/>
+        </w:rPr>
+        <w:t>Overhauled front-end</w:t>
+      </w:r>
+      <w:r>
+        <w:rPr>
+          <w:rStyle w:val="spanjobtitle"/>
+          <w:rFonts w:ascii="Century Gothic" w:eastAsia="Century Gothic" w:hAnsi="Century Gothic" w:cs="Century Gothic"/>
+          <w:b w:val="0"/>
+          <w:bCs w:val="0"/>
+          <w:sz w:val="20"/>
+          <w:szCs w:val="20"/>
+        </w:rPr>
+        <w:t xml:space="preserve"> app</w:t>
+      </w:r>
+      <w:r>
+        <w:rPr>
+          <w:rStyle w:val="spanjobtitle"/>
+          <w:rFonts w:ascii="Century Gothic" w:eastAsia="Century Gothic" w:hAnsi="Century Gothic" w:cs="Century Gothic"/>
+          <w:b w:val="0"/>
+          <w:bCs w:val="0"/>
+          <w:sz w:val="20"/>
+          <w:szCs w:val="20"/>
+        </w:rPr>
+        <w:t xml:space="preserve"> with </w:t>
+      </w:r>
+      <w:r>
+        <w:rPr>
+          <w:rStyle w:val="spanjobtitle"/>
+          <w:rFonts w:ascii="Century Gothic" w:eastAsia="Century Gothic" w:hAnsi="Century Gothic" w:cs="Century Gothic"/>
+          <w:b w:val="0"/>
+          <w:bCs w:val="0"/>
+          <w:sz w:val="20"/>
+          <w:szCs w:val="20"/>
+        </w:rPr>
+        <w:t>new analysis</w:t>
+      </w:r>
+      <w:r>
+        <w:rPr>
+          <w:rStyle w:val="spanjobtitle"/>
+          <w:rFonts w:ascii="Century Gothic" w:eastAsia="Century Gothic" w:hAnsi="Century Gothic" w:cs="Century Gothic"/>
+          <w:b w:val="0"/>
+          <w:bCs w:val="0"/>
+          <w:sz w:val="20"/>
+          <w:szCs w:val="20"/>
+        </w:rPr>
+        <w:t xml:space="preserve"> tools</w:t>
+      </w:r>
+      <w:r>
+        <w:rPr>
+          <w:rStyle w:val="spanjobtitle"/>
+          <w:rFonts w:ascii="Century Gothic" w:eastAsia="Century Gothic" w:hAnsi="Century Gothic" w:cs="Century Gothic"/>
+          <w:b w:val="0"/>
+          <w:bCs w:val="0"/>
+          <w:sz w:val="20"/>
+          <w:szCs w:val="20"/>
+        </w:rPr>
+        <w:t xml:space="preserve">, </w:t>
+      </w:r>
+      <w:r>
+        <w:rPr>
+          <w:rStyle w:val="spanjobtitle"/>
+          <w:rFonts w:ascii="Century Gothic" w:eastAsia="Century Gothic" w:hAnsi="Century Gothic" w:cs="Century Gothic"/>
+          <w:b w:val="0"/>
+          <w:bCs w:val="0"/>
+          <w:sz w:val="20"/>
+          <w:szCs w:val="20"/>
+        </w:rPr>
+        <w:t>statistical data</w:t>
+      </w:r>
+      <w:r>
+        <w:rPr>
+          <w:rStyle w:val="spanjobtitle"/>
+          <w:rFonts w:ascii="Century Gothic" w:eastAsia="Century Gothic" w:hAnsi="Century Gothic" w:cs="Century Gothic"/>
+          <w:b w:val="0"/>
+          <w:bCs w:val="0"/>
+          <w:sz w:val="20"/>
+          <w:szCs w:val="20"/>
+        </w:rPr>
+        <w:t>, and better design.</w:t>
+      </w:r>
+    </w:p>
+    <w:p>
+      <w:pPr>
+        <w:pStyle w:val="divdocumentsinglecolumn"/>
+        <w:numPr>
+          <w:ilvl w:val="0"/>
+          <w:numId w:val="10"/>
+        </w:numPr>
+        <w:tabs>
+          <w:tab w:val="right" w:pos="11380"/>
+        </w:tabs>
+        <w:spacing w:before="40" w:line="240" w:lineRule="auto"/>
+        <w:rPr>
+          <w:rStyle w:val="spanjobtitle"/>
+          <w:rFonts w:ascii="Century Gothic" w:eastAsia="Century Gothic" w:hAnsi="Century Gothic" w:cs="Century Gothic"/>
+          <w:sz w:val="20"/>
+          <w:szCs w:val="20"/>
+        </w:rPr>
+      </w:pPr>
+      <w:r>
+        <w:rPr>
+          <w:rStyle w:val="spanjobtitle"/>
+          <w:rFonts w:ascii="Century Gothic" w:eastAsia="Century Gothic" w:hAnsi="Century Gothic" w:cs="Century Gothic"/>
+          <w:b w:val="0"/>
+          <w:bCs w:val="0"/>
+          <w:sz w:val="20"/>
+          <w:szCs w:val="20"/>
+        </w:rPr>
+        <w:t>Improved user experience by</w:t>
+      </w:r>
+      <w:r>
+        <w:rPr>
+          <w:rStyle w:val="spanjobtitle"/>
+          <w:rFonts w:ascii="Century Gothic" w:eastAsia="Century Gothic" w:hAnsi="Century Gothic" w:cs="Century Gothic"/>
+          <w:b w:val="0"/>
+          <w:bCs w:val="0"/>
+          <w:sz w:val="20"/>
+          <w:szCs w:val="20"/>
+        </w:rPr>
+        <w:t xml:space="preserve"> garnering feedback from</w:t>
+      </w:r>
+      <w:r>
+        <w:rPr>
+          <w:rStyle w:val="spanjobtitle"/>
+          <w:rFonts w:ascii="Century Gothic" w:eastAsia="Century Gothic" w:hAnsi="Century Gothic" w:cs="Century Gothic"/>
+          <w:b w:val="0"/>
+          <w:bCs w:val="0"/>
+          <w:sz w:val="20"/>
+          <w:szCs w:val="20"/>
+        </w:rPr>
+        <w:t xml:space="preserve"> stakeholders and executives.</w:t>
+      </w:r>
+    </w:p>
+    <w:p>
+      <w:pPr>
+        <w:pStyle w:val="divdocumentsinglecolumn"/>
+        <w:tabs>
+          <w:tab w:val="right" w:pos="11380"/>
+        </w:tabs>
+        <w:spacing w:before="120" w:line="240" w:lineRule="auto"/>
+        <w:rPr>
+          <w:rStyle w:val="datesWrapper"/>
+          <w:rFonts w:ascii="Century Gothic" w:eastAsia="Century Gothic" w:hAnsi="Century Gothic" w:cs="Century Gothic"/>
+          <w:sz w:val="20"/>
+          <w:szCs w:val="20"/>
+        </w:rPr>
+      </w:pPr>
+      <w:r>
+        <w:rPr>
+          <w:rStyle w:val="spanjobtitle"/>
+          <w:rFonts w:ascii="Century Gothic" w:eastAsia="Century Gothic" w:hAnsi="Century Gothic" w:cs="Century Gothic"/>
+          <w:sz w:val="20"/>
+          <w:szCs w:val="20"/>
+        </w:rPr>
+        <w:t>Software Engineer Intern</w:t>
+      </w:r>
+      <w:r>
+        <w:rPr>
+          <w:rStyle w:val="spanjobtitle"/>
+          <w:rFonts w:ascii="Century Gothic" w:eastAsia="Century Gothic" w:hAnsi="Century Gothic" w:cs="Century Gothic"/>
+          <w:sz w:val="20"/>
+          <w:szCs w:val="20"/>
+        </w:rPr>
+        <w:t xml:space="preserve"> </w:t>
       </w:r>
       <w:r>
         <w:rPr>
           <w:rStyle w:val="Strong1"/>
           <w:rFonts w:ascii="Century Gothic" w:eastAsia="Century Gothic" w:hAnsi="Century Gothic" w:cs="Century Gothic"/>
-          <w:b/>
-          <w:bCs/>
-          <w:sz w:val="20"/>
-          <w:szCs w:val="20"/>
-        </w:rPr>
-        <w:t xml:space="preserve"> Bachelor of Arts, </w:t>
-      </w:r>
-      <w:r>
-        <w:rPr>
-          <w:rFonts w:ascii="Century Gothic" w:eastAsia="Century Gothic" w:hAnsi="Century Gothic" w:cs="Century Gothic"/>
-          <w:sz w:val="20"/>
-          <w:szCs w:val="20"/>
-        </w:rPr>
-        <w:t>Computer Science &amp; Psychology</w:t>
-      </w:r>
-      <w:r>
-        <w:rPr>
+          <w:sz w:val="20"/>
+          <w:szCs w:val="20"/>
+        </w:rPr>
+        <w:t>– Optum</w:t>
+      </w:r>
+      <w:r>
+        <w:rPr>
+          <w:rStyle w:val="datesWrapper"/>
           <w:rFonts w:ascii="Century Gothic" w:eastAsia="Century Gothic" w:hAnsi="Century Gothic" w:cs="Century Gothic"/>
           <w:sz w:val="20"/>
           <w:szCs w:val="20"/>
         </w:rPr>
         <w:tab/>
+        <w:t xml:space="preserve"> </w:t>
       </w:r>
       <w:r>
         <w:rPr>
@@ -314,7 +1373,7 @@
           <w:sz w:val="20"/>
           <w:szCs w:val="20"/>
         </w:rPr>
-        <w:t>12</w:t>
+        <w:t>06/2020 to 08/202</w:t>
       </w:r>
       <w:r>
         <w:rPr>
@@ -323,16 +1382,123 @@
           <w:sz w:val="20"/>
           <w:szCs w:val="20"/>
         </w:rPr>
-        <w:t>/</w:t>
-      </w:r>
-      <w:r>
-        <w:rPr>
-          <w:rStyle w:val="span"/>
-          <w:rFonts w:ascii="Century Gothic" w:eastAsia="Century Gothic" w:hAnsi="Century Gothic" w:cs="Century Gothic"/>
-          <w:sz w:val="20"/>
-          <w:szCs w:val="20"/>
-        </w:rPr>
-        <w:t>2023</w:t>
+        <w:t>0</w:t>
+      </w:r>
+    </w:p>
+    <w:p>
+      <w:pPr>
+        <w:pStyle w:val="divdocumentsinglecolumn"/>
+        <w:numPr>
+          <w:ilvl w:val="0"/>
+          <w:numId w:val="9"/>
+        </w:numPr>
+        <w:tabs>
+          <w:tab w:val="right" w:pos="11380"/>
+        </w:tabs>
+        <w:spacing w:line="240" w:lineRule="auto"/>
+        <w:rPr>
+          <w:rFonts w:ascii="Century Gothic" w:eastAsia="Century Gothic" w:hAnsi="Century Gothic" w:cs="Century Gothic"/>
+          <w:sz w:val="20"/>
+          <w:szCs w:val="20"/>
+        </w:rPr>
+      </w:pPr>
+      <w:r>
+        <w:rPr>
+          <w:rFonts w:ascii="Century Gothic" w:eastAsia="Century Gothic" w:hAnsi="Century Gothic" w:cs="Century Gothic"/>
+          <w:sz w:val="20"/>
+          <w:szCs w:val="20"/>
+        </w:rPr>
+        <w:t>Launched front-end</w:t>
+      </w:r>
+      <w:r>
+        <w:rPr>
+          <w:rFonts w:ascii="Century Gothic" w:eastAsia="Century Gothic" w:hAnsi="Century Gothic" w:cs="Century Gothic"/>
+          <w:sz w:val="20"/>
+          <w:szCs w:val="20"/>
+        </w:rPr>
+        <w:t xml:space="preserve"> </w:t>
+      </w:r>
+      <w:r>
+        <w:rPr>
+          <w:rFonts w:ascii="Century Gothic" w:eastAsia="Century Gothic" w:hAnsi="Century Gothic" w:cs="Century Gothic"/>
+          <w:sz w:val="20"/>
+          <w:szCs w:val="20"/>
+        </w:rPr>
+        <w:t xml:space="preserve">web app </w:t>
+      </w:r>
+      <w:r>
+        <w:rPr>
+          <w:rFonts w:ascii="Century Gothic" w:eastAsia="Century Gothic" w:hAnsi="Century Gothic" w:cs="Century Gothic"/>
+          <w:sz w:val="20"/>
+          <w:szCs w:val="20"/>
+        </w:rPr>
+        <w:t xml:space="preserve">to </w:t>
+      </w:r>
+      <w:r>
+        <w:rPr>
+          <w:rFonts w:ascii="Century Gothic" w:eastAsia="Century Gothic" w:hAnsi="Century Gothic" w:cs="Century Gothic"/>
+          <w:sz w:val="20"/>
+          <w:szCs w:val="20"/>
+        </w:rPr>
+        <w:t xml:space="preserve">configure </w:t>
+      </w:r>
+      <w:r>
+        <w:rPr>
+          <w:rFonts w:ascii="Century Gothic" w:eastAsia="Century Gothic" w:hAnsi="Century Gothic" w:cs="Century Gothic"/>
+          <w:sz w:val="20"/>
+          <w:szCs w:val="20"/>
+        </w:rPr>
+        <w:t xml:space="preserve">automation and deployment jobs </w:t>
+      </w:r>
+      <w:r>
+        <w:rPr>
+          <w:rFonts w:ascii="Century Gothic" w:eastAsia="Century Gothic" w:hAnsi="Century Gothic" w:cs="Century Gothic"/>
+          <w:sz w:val="20"/>
+          <w:szCs w:val="20"/>
+        </w:rPr>
+        <w:t xml:space="preserve">on </w:t>
+      </w:r>
+      <w:r>
+        <w:rPr>
+          <w:rFonts w:ascii="Century Gothic" w:eastAsia="Century Gothic" w:hAnsi="Century Gothic" w:cs="Century Gothic"/>
+          <w:sz w:val="20"/>
+          <w:szCs w:val="20"/>
+        </w:rPr>
+        <w:t>Jenkins</w:t>
+      </w:r>
+      <w:r>
+        <w:rPr>
+          <w:rFonts w:ascii="Century Gothic" w:eastAsia="Century Gothic" w:hAnsi="Century Gothic" w:cs="Century Gothic"/>
+          <w:sz w:val="20"/>
+          <w:szCs w:val="20"/>
+        </w:rPr>
+        <w:t>.</w:t>
+      </w:r>
+    </w:p>
+    <w:p>
+      <w:pPr>
+        <w:pStyle w:val="divdocumentsinglecolumn"/>
+        <w:numPr>
+          <w:ilvl w:val="0"/>
+          <w:numId w:val="9"/>
+        </w:numPr>
+        <w:tabs>
+          <w:tab w:val="right" w:pos="11380"/>
+        </w:tabs>
+        <w:spacing w:before="40" w:line="240" w:lineRule="auto"/>
+        <w:rPr>
+          <w:rFonts w:ascii="Century Gothic" w:eastAsia="Century Gothic" w:hAnsi="Century Gothic" w:cs="Century Gothic"/>
+          <w:sz w:val="20"/>
+          <w:szCs w:val="20"/>
+        </w:rPr>
+      </w:pPr>
+      <w:r>
+        <w:rPr>
+          <w:rFonts w:ascii="Century Gothic" w:eastAsia="Century Gothic" w:hAnsi="Century Gothic" w:cs="Century Gothic"/>
+          <w:sz w:val="20"/>
+          <w:szCs w:val="20"/>
+        </w:rPr>
+        <w:t>Structured login page and automation workflow around needs of different user groups.</w:t>
       </w:r>
     </w:p>
     <w:p>
@@ -355,7 +1521,7 @@
           <w:sz w:val="28"/>
           <w:szCs w:val="28"/>
         </w:rPr>
-        <w:t>Work History</w:t>
+        <w:t>Leadership</w:t>
       </w:r>
     </w:p>
     <w:p>
@@ -364,7 +1530,7 @@
         <w:tabs>
           <w:tab w:val="right" w:pos="11380"/>
         </w:tabs>
-        <w:spacing w:line="240" w:lineRule="auto"/>
+        <w:spacing w:before="120" w:line="240" w:lineRule="auto"/>
         <w:rPr>
           <w:rStyle w:val="spanjobtitle"/>
           <w:rFonts w:ascii="Century Gothic" w:eastAsia="Century Gothic" w:hAnsi="Century Gothic" w:cs="Century Gothic"/>
@@ -460,7 +1626,7 @@
         <w:tabs>
           <w:tab w:val="right" w:pos="11380"/>
         </w:tabs>
-        <w:spacing w:line="240" w:lineRule="auto"/>
+        <w:spacing w:before="40" w:line="240" w:lineRule="auto"/>
         <w:rPr>
           <w:rStyle w:val="spanjobtitle"/>
           <w:rFonts w:ascii="Century Gothic" w:eastAsia="Century Gothic" w:hAnsi="Century Gothic" w:cs="Century Gothic"/>
@@ -480,364 +1646,6 @@
           <w:szCs w:val="20"/>
         </w:rPr>
         <w:t>Devise program to automate testing of custom scenarios, streamlining grading process.</w:t>
-      </w:r>
-    </w:p>
-    <w:p>
-      <w:pPr>
-        <w:pStyle w:val="divdocumentsinglecolumn"/>
-        <w:tabs>
-          <w:tab w:val="right" w:pos="11380"/>
-        </w:tabs>
-        <w:spacing w:before="120" w:line="240" w:lineRule="auto"/>
-        <w:rPr>
-          <w:rFonts w:ascii="Century Gothic" w:eastAsia="Century Gothic" w:hAnsi="Century Gothic" w:cs="Century Gothic"/>
-          <w:sz w:val="20"/>
-          <w:szCs w:val="20"/>
-        </w:rPr>
-      </w:pPr>
-      <w:r>
-        <w:rPr>
-          <w:rStyle w:val="spanjobtitle"/>
-          <w:rFonts w:ascii="Century Gothic" w:eastAsia="Century Gothic" w:hAnsi="Century Gothic" w:cs="Century Gothic"/>
-          <w:sz w:val="20"/>
-          <w:szCs w:val="20"/>
-        </w:rPr>
-        <w:t>Software Engineer Intern</w:t>
-      </w:r>
-      <w:r>
-        <w:rPr>
-          <w:rStyle w:val="spanjobtitle"/>
-          <w:rFonts w:ascii="Century Gothic" w:eastAsia="Century Gothic" w:hAnsi="Century Gothic" w:cs="Century Gothic"/>
-          <w:sz w:val="20"/>
-          <w:szCs w:val="20"/>
-        </w:rPr>
-        <w:t xml:space="preserve"> </w:t>
-      </w:r>
-      <w:r>
-        <w:rPr>
-          <w:rStyle w:val="Strong1"/>
-          <w:rFonts w:ascii="Century Gothic" w:eastAsia="Century Gothic" w:hAnsi="Century Gothic" w:cs="Century Gothic"/>
-          <w:sz w:val="20"/>
-          <w:szCs w:val="20"/>
-        </w:rPr>
-        <w:t>– Optum</w:t>
-      </w:r>
-      <w:r>
-        <w:rPr>
-          <w:rStyle w:val="datesWrapper"/>
-          <w:rFonts w:ascii="Century Gothic" w:eastAsia="Century Gothic" w:hAnsi="Century Gothic" w:cs="Century Gothic"/>
-          <w:sz w:val="20"/>
-          <w:szCs w:val="20"/>
-        </w:rPr>
-        <w:tab/>
-        <w:t xml:space="preserve"> </w:t>
-      </w:r>
-      <w:r>
-        <w:rPr>
-          <w:rStyle w:val="span"/>
-          <w:rFonts w:ascii="Century Gothic" w:eastAsia="Century Gothic" w:hAnsi="Century Gothic" w:cs="Century Gothic"/>
-          <w:sz w:val="20"/>
-          <w:szCs w:val="20"/>
-        </w:rPr>
-        <w:t>06/202</w:t>
-      </w:r>
-      <w:r>
-        <w:rPr>
-          <w:rStyle w:val="span"/>
-          <w:rFonts w:ascii="Century Gothic" w:eastAsia="Century Gothic" w:hAnsi="Century Gothic" w:cs="Century Gothic"/>
-          <w:sz w:val="20"/>
-          <w:szCs w:val="20"/>
-        </w:rPr>
-        <w:t>3</w:t>
-      </w:r>
-      <w:r>
-        <w:rPr>
-          <w:rStyle w:val="span"/>
-          <w:rFonts w:ascii="Century Gothic" w:eastAsia="Century Gothic" w:hAnsi="Century Gothic" w:cs="Century Gothic"/>
-          <w:sz w:val="20"/>
-          <w:szCs w:val="20"/>
-        </w:rPr>
-        <w:t xml:space="preserve"> to 08/2023</w:t>
-      </w:r>
-      <w:r>
-        <w:rPr>
-          <w:rStyle w:val="datesWrapper"/>
-          <w:rFonts w:ascii="Century Gothic" w:eastAsia="Century Gothic" w:hAnsi="Century Gothic" w:cs="Century Gothic"/>
-          <w:sz w:val="20"/>
-          <w:szCs w:val="20"/>
-        </w:rPr>
-        <w:t xml:space="preserve"> </w:t>
-      </w:r>
-    </w:p>
-    <w:p>
-      <w:pPr>
-        <w:pStyle w:val="divdocumentsinglecolumn"/>
-        <w:numPr>
-          <w:ilvl w:val="0"/>
-          <w:numId w:val="10"/>
-        </w:numPr>
-        <w:tabs>
-          <w:tab w:val="right" w:pos="11380"/>
-        </w:tabs>
-        <w:spacing w:line="240" w:lineRule="auto"/>
-        <w:rPr>
-          <w:rStyle w:val="spanjobtitle"/>
-          <w:rFonts w:ascii="Century Gothic" w:eastAsia="Century Gothic" w:hAnsi="Century Gothic" w:cs="Century Gothic"/>
-          <w:b w:val="0"/>
-          <w:bCs w:val="0"/>
-          <w:sz w:val="20"/>
-          <w:szCs w:val="20"/>
-        </w:rPr>
-      </w:pPr>
-      <w:r>
-        <w:rPr>
-          <w:rStyle w:val="spanjobtitle"/>
-          <w:rFonts w:ascii="Century Gothic" w:eastAsia="Century Gothic" w:hAnsi="Century Gothic"/>
-          <w:b w:val="0"/>
-          <w:bCs w:val="0"/>
-          <w:sz w:val="20"/>
-          <w:szCs w:val="20"/>
-        </w:rPr>
-        <w:t xml:space="preserve">Developed microservice to communicate changes </w:t>
-      </w:r>
-      <w:r>
-        <w:rPr>
-          <w:rStyle w:val="spanjobtitle"/>
-          <w:rFonts w:ascii="Century Gothic" w:eastAsia="Century Gothic" w:hAnsi="Century Gothic"/>
-          <w:b w:val="0"/>
-          <w:bCs w:val="0"/>
-          <w:sz w:val="20"/>
-          <w:szCs w:val="20"/>
-        </w:rPr>
-        <w:t xml:space="preserve">in healthcare data </w:t>
-      </w:r>
-      <w:r>
-        <w:rPr>
-          <w:rStyle w:val="spanjobtitle"/>
-          <w:rFonts w:ascii="Century Gothic" w:eastAsia="Century Gothic" w:hAnsi="Century Gothic"/>
-          <w:b w:val="0"/>
-          <w:bCs w:val="0"/>
-          <w:sz w:val="20"/>
-          <w:szCs w:val="20"/>
-        </w:rPr>
-        <w:t>to business users</w:t>
-      </w:r>
-      <w:r>
-        <w:rPr>
-          <w:rStyle w:val="spanjobtitle"/>
-          <w:rFonts w:ascii="Century Gothic" w:eastAsia="Century Gothic" w:hAnsi="Century Gothic"/>
-          <w:b w:val="0"/>
-          <w:bCs w:val="0"/>
-          <w:sz w:val="20"/>
-          <w:szCs w:val="20"/>
-        </w:rPr>
-        <w:t>.</w:t>
-      </w:r>
-    </w:p>
-    <w:p>
-      <w:pPr>
-        <w:pStyle w:val="divdocumentsinglecolumn"/>
-        <w:numPr>
-          <w:ilvl w:val="0"/>
-          <w:numId w:val="10"/>
-        </w:numPr>
-        <w:tabs>
-          <w:tab w:val="right" w:pos="11380"/>
-        </w:tabs>
-        <w:spacing w:line="240" w:lineRule="auto"/>
-        <w:rPr>
-          <w:rStyle w:val="spanjobtitle"/>
-          <w:rFonts w:ascii="Century Gothic" w:eastAsia="Century Gothic" w:hAnsi="Century Gothic" w:cs="Century Gothic"/>
-          <w:b w:val="0"/>
-          <w:bCs w:val="0"/>
-          <w:sz w:val="20"/>
-          <w:szCs w:val="20"/>
-        </w:rPr>
-      </w:pPr>
-      <w:r>
-        <w:rPr>
-          <w:rStyle w:val="spanjobtitle"/>
-          <w:rFonts w:ascii="Century Gothic" w:eastAsia="Century Gothic" w:hAnsi="Century Gothic" w:cs="Century Gothic"/>
-          <w:b w:val="0"/>
-          <w:bCs w:val="0"/>
-          <w:sz w:val="20"/>
-          <w:szCs w:val="20"/>
-        </w:rPr>
-        <w:t>Engineered non-blocking design in service to handle exceptions without downtime.</w:t>
-      </w:r>
-    </w:p>
-    <w:p>
-      <w:pPr>
-        <w:pStyle w:val="divdocumentsinglecolumn"/>
-        <w:numPr>
-          <w:ilvl w:val="0"/>
-          <w:numId w:val="10"/>
-        </w:numPr>
-        <w:tabs>
-          <w:tab w:val="right" w:pos="11380"/>
-        </w:tabs>
-        <w:spacing w:line="240" w:lineRule="auto"/>
-        <w:rPr>
-          <w:rStyle w:val="spanjobtitle"/>
-          <w:rFonts w:ascii="Century Gothic" w:eastAsia="Century Gothic" w:hAnsi="Century Gothic" w:cs="Century Gothic"/>
-          <w:b w:val="0"/>
-          <w:bCs w:val="0"/>
-          <w:sz w:val="20"/>
-          <w:szCs w:val="20"/>
-        </w:rPr>
-      </w:pPr>
-      <w:r>
-        <w:rPr>
-          <w:rStyle w:val="spanjobtitle"/>
-          <w:rFonts w:ascii="Century Gothic" w:eastAsia="Century Gothic" w:hAnsi="Century Gothic" w:cs="Century Gothic"/>
-          <w:b w:val="0"/>
-          <w:bCs w:val="0"/>
-          <w:sz w:val="20"/>
-          <w:szCs w:val="20"/>
-        </w:rPr>
-        <w:t xml:space="preserve">Wrote unit tests for </w:t>
-      </w:r>
-      <w:r>
-        <w:rPr>
-          <w:rStyle w:val="spanjobtitle"/>
-          <w:rFonts w:ascii="Century Gothic" w:eastAsia="Century Gothic" w:hAnsi="Century Gothic" w:cs="Century Gothic"/>
-          <w:b w:val="0"/>
-          <w:bCs w:val="0"/>
-          <w:sz w:val="20"/>
-          <w:szCs w:val="20"/>
-        </w:rPr>
-        <w:t xml:space="preserve">app </w:t>
-      </w:r>
-      <w:r>
-        <w:rPr>
-          <w:rStyle w:val="spanjobtitle"/>
-          <w:rFonts w:ascii="Century Gothic" w:eastAsia="Century Gothic" w:hAnsi="Century Gothic" w:cs="Century Gothic"/>
-          <w:b w:val="0"/>
-          <w:bCs w:val="0"/>
-          <w:sz w:val="20"/>
-          <w:szCs w:val="20"/>
-        </w:rPr>
-        <w:t xml:space="preserve">methods, mocking </w:t>
-      </w:r>
-      <w:r>
-        <w:rPr>
-          <w:rStyle w:val="spanjobtitle"/>
-          <w:rFonts w:ascii="Century Gothic" w:eastAsia="Century Gothic" w:hAnsi="Century Gothic" w:cs="Century Gothic"/>
-          <w:b w:val="0"/>
-          <w:bCs w:val="0"/>
-          <w:sz w:val="20"/>
-          <w:szCs w:val="20"/>
-        </w:rPr>
-        <w:t>external</w:t>
-      </w:r>
-      <w:r>
-        <w:rPr>
-          <w:rStyle w:val="spanjobtitle"/>
-          <w:rFonts w:ascii="Century Gothic" w:eastAsia="Century Gothic" w:hAnsi="Century Gothic" w:cs="Century Gothic"/>
-          <w:b w:val="0"/>
-          <w:bCs w:val="0"/>
-          <w:sz w:val="20"/>
-          <w:szCs w:val="20"/>
-        </w:rPr>
-        <w:t xml:space="preserve"> data and </w:t>
-      </w:r>
-      <w:r>
-        <w:rPr>
-          <w:rStyle w:val="spanjobtitle"/>
-          <w:rFonts w:ascii="Century Gothic" w:eastAsia="Century Gothic" w:hAnsi="Century Gothic" w:cs="Century Gothic"/>
-          <w:b w:val="0"/>
-          <w:bCs w:val="0"/>
-          <w:sz w:val="20"/>
-          <w:szCs w:val="20"/>
-        </w:rPr>
-        <w:t>streamlining development.</w:t>
-      </w:r>
-    </w:p>
-    <w:p>
-      <w:pPr>
-        <w:pStyle w:val="divdocumentsinglecolumn"/>
-        <w:numPr>
-          <w:ilvl w:val="0"/>
-          <w:numId w:val="10"/>
-        </w:numPr>
-        <w:tabs>
-          <w:tab w:val="right" w:pos="11380"/>
-        </w:tabs>
-        <w:spacing w:line="240" w:lineRule="auto"/>
-        <w:rPr>
-          <w:rStyle w:val="spanjobtitle"/>
-          <w:rFonts w:ascii="Century Gothic" w:eastAsia="Century Gothic" w:hAnsi="Century Gothic" w:cs="Century Gothic"/>
-          <w:b w:val="0"/>
-          <w:bCs w:val="0"/>
-          <w:sz w:val="20"/>
-          <w:szCs w:val="20"/>
-        </w:rPr>
-      </w:pPr>
-      <w:r>
-        <w:rPr>
-          <w:rStyle w:val="spanjobtitle"/>
-          <w:rFonts w:ascii="Century Gothic" w:eastAsia="Century Gothic" w:hAnsi="Century Gothic"/>
-          <w:b w:val="0"/>
-          <w:bCs w:val="0"/>
-          <w:sz w:val="20"/>
-          <w:szCs w:val="20"/>
-        </w:rPr>
-        <w:t>Validated end-to-end functionality of</w:t>
-      </w:r>
-      <w:r>
-        <w:rPr>
-          <w:rStyle w:val="spanjobtitle"/>
-          <w:rFonts w:ascii="Century Gothic" w:eastAsia="Century Gothic" w:hAnsi="Century Gothic"/>
-          <w:b w:val="0"/>
-          <w:bCs w:val="0"/>
-          <w:sz w:val="20"/>
-          <w:szCs w:val="20"/>
-        </w:rPr>
-        <w:t xml:space="preserve"> application</w:t>
-      </w:r>
-      <w:r>
-        <w:rPr>
-          <w:rStyle w:val="spanjobtitle"/>
-          <w:rFonts w:ascii="Century Gothic" w:eastAsia="Century Gothic" w:hAnsi="Century Gothic"/>
-          <w:b w:val="0"/>
-          <w:bCs w:val="0"/>
-          <w:sz w:val="20"/>
-          <w:szCs w:val="20"/>
-        </w:rPr>
-        <w:t>, delivering</w:t>
-      </w:r>
-      <w:r>
-        <w:rPr>
-          <w:rStyle w:val="spanjobtitle"/>
-          <w:rFonts w:ascii="Century Gothic" w:eastAsia="Century Gothic" w:hAnsi="Century Gothic"/>
-          <w:b w:val="0"/>
-          <w:bCs w:val="0"/>
-          <w:sz w:val="20"/>
-          <w:szCs w:val="20"/>
-        </w:rPr>
-        <w:t xml:space="preserve"> quality </w:t>
-      </w:r>
-      <w:r>
-        <w:rPr>
-          <w:rStyle w:val="spanjobtitle"/>
-          <w:rFonts w:ascii="Century Gothic" w:eastAsia="Century Gothic" w:hAnsi="Century Gothic"/>
-          <w:b w:val="0"/>
-          <w:bCs w:val="0"/>
-          <w:sz w:val="20"/>
-          <w:szCs w:val="20"/>
-        </w:rPr>
-        <w:t>code to production</w:t>
-      </w:r>
-      <w:r>
-        <w:rPr>
-          <w:rStyle w:val="spanjobtitle"/>
-          <w:rFonts w:ascii="Century Gothic" w:eastAsia="Century Gothic" w:hAnsi="Century Gothic"/>
-          <w:b w:val="0"/>
-          <w:bCs w:val="0"/>
-          <w:sz w:val="20"/>
-          <w:szCs w:val="20"/>
-        </w:rPr>
-        <w:t>.</w:t>
       </w:r>
     </w:p>
     <w:p>
@@ -953,7 +1761,7 @@
         <w:tabs>
           <w:tab w:val="right" w:pos="11380"/>
         </w:tabs>
-        <w:spacing w:line="240" w:lineRule="auto"/>
+        <w:spacing w:before="40" w:line="240" w:lineRule="auto"/>
         <w:rPr>
           <w:rStyle w:val="span"/>
           <w:rFonts w:ascii="Century Gothic" w:eastAsia="Century Gothic" w:hAnsi="Century Gothic" w:cs="Century Gothic"/>
@@ -968,319 +1776,6 @@
           <w:szCs w:val="20"/>
         </w:rPr>
         <w:t>Led outreach at tabling events, garnering a 30% increase in signups for flagship program.</w:t>
-      </w:r>
-    </w:p>
-    <w:p>
-      <w:pPr>
-        <w:pStyle w:val="divdocumentsinglecolumn"/>
-        <w:tabs>
-          <w:tab w:val="right" w:pos="11380"/>
-        </w:tabs>
-        <w:spacing w:before="120" w:line="240" w:lineRule="auto"/>
-        <w:rPr>
-          <w:rFonts w:ascii="Century Gothic" w:eastAsia="Century Gothic" w:hAnsi="Century Gothic" w:cs="Century Gothic"/>
-          <w:sz w:val="20"/>
-          <w:szCs w:val="20"/>
-        </w:rPr>
-      </w:pPr>
-      <w:r>
-        <w:rPr>
-          <w:rStyle w:val="spanjobtitle"/>
-          <w:rFonts w:ascii="Century Gothic" w:eastAsia="Century Gothic" w:hAnsi="Century Gothic" w:cs="Century Gothic"/>
-          <w:sz w:val="20"/>
-          <w:szCs w:val="20"/>
-        </w:rPr>
-        <w:t>Software Engineer Intern</w:t>
-      </w:r>
-      <w:r>
-        <w:rPr>
-          <w:rStyle w:val="spanjobtitle"/>
-          <w:rFonts w:ascii="Century Gothic" w:eastAsia="Century Gothic" w:hAnsi="Century Gothic" w:cs="Century Gothic"/>
-          <w:sz w:val="20"/>
-          <w:szCs w:val="20"/>
-        </w:rPr>
-        <w:t xml:space="preserve"> </w:t>
-      </w:r>
-      <w:r>
-        <w:rPr>
-          <w:rStyle w:val="Strong1"/>
-          <w:rFonts w:ascii="Century Gothic" w:eastAsia="Century Gothic" w:hAnsi="Century Gothic" w:cs="Century Gothic"/>
-          <w:sz w:val="20"/>
-          <w:szCs w:val="20"/>
-        </w:rPr>
-        <w:t>– Optum</w:t>
-      </w:r>
-      <w:r>
-        <w:rPr>
-          <w:rStyle w:val="datesWrapper"/>
-          <w:rFonts w:ascii="Century Gothic" w:eastAsia="Century Gothic" w:hAnsi="Century Gothic" w:cs="Century Gothic"/>
-          <w:sz w:val="20"/>
-          <w:szCs w:val="20"/>
-        </w:rPr>
-        <w:tab/>
-        <w:t xml:space="preserve"> </w:t>
-      </w:r>
-      <w:r>
-        <w:rPr>
-          <w:rStyle w:val="span"/>
-          <w:rFonts w:ascii="Century Gothic" w:eastAsia="Century Gothic" w:hAnsi="Century Gothic" w:cs="Century Gothic"/>
-          <w:sz w:val="20"/>
-          <w:szCs w:val="20"/>
-        </w:rPr>
-        <w:t>06/202</w:t>
-      </w:r>
-      <w:r>
-        <w:rPr>
-          <w:rStyle w:val="span"/>
-          <w:rFonts w:ascii="Century Gothic" w:eastAsia="Century Gothic" w:hAnsi="Century Gothic" w:cs="Century Gothic"/>
-          <w:sz w:val="20"/>
-          <w:szCs w:val="20"/>
-        </w:rPr>
-        <w:t>2</w:t>
-      </w:r>
-      <w:r>
-        <w:rPr>
-          <w:rStyle w:val="span"/>
-          <w:rFonts w:ascii="Century Gothic" w:eastAsia="Century Gothic" w:hAnsi="Century Gothic" w:cs="Century Gothic"/>
-          <w:sz w:val="20"/>
-          <w:szCs w:val="20"/>
-        </w:rPr>
-        <w:t xml:space="preserve"> to 08/202</w:t>
-      </w:r>
-      <w:r>
-        <w:rPr>
-          <w:rStyle w:val="span"/>
-          <w:rFonts w:ascii="Century Gothic" w:eastAsia="Century Gothic" w:hAnsi="Century Gothic" w:cs="Century Gothic"/>
-          <w:sz w:val="20"/>
-          <w:szCs w:val="20"/>
-        </w:rPr>
-        <w:t>2</w:t>
-      </w:r>
-      <w:r>
-        <w:rPr>
-          <w:rStyle w:val="datesWrapper"/>
-          <w:rFonts w:ascii="Century Gothic" w:eastAsia="Century Gothic" w:hAnsi="Century Gothic" w:cs="Century Gothic"/>
-          <w:sz w:val="20"/>
-          <w:szCs w:val="20"/>
-        </w:rPr>
-        <w:t xml:space="preserve"> </w:t>
-      </w:r>
-    </w:p>
-    <w:p>
-      <w:pPr>
-        <w:pStyle w:val="divdocumentsinglecolumn"/>
-        <w:numPr>
-          <w:ilvl w:val="0"/>
-          <w:numId w:val="10"/>
-        </w:numPr>
-        <w:tabs>
-          <w:tab w:val="right" w:pos="11380"/>
-        </w:tabs>
-        <w:spacing w:line="240" w:lineRule="auto"/>
-        <w:rPr>
-          <w:rStyle w:val="spanjobtitle"/>
-          <w:rFonts w:ascii="Century Gothic" w:eastAsia="Century Gothic" w:hAnsi="Century Gothic"/>
-          <w:b w:val="0"/>
-          <w:bCs w:val="0"/>
-          <w:sz w:val="20"/>
-          <w:szCs w:val="20"/>
-        </w:rPr>
-      </w:pPr>
-      <w:r>
-        <w:rPr>
-          <w:rStyle w:val="spanjobtitle"/>
-          <w:rFonts w:ascii="Century Gothic" w:eastAsia="Century Gothic" w:hAnsi="Century Gothic"/>
-          <w:b w:val="0"/>
-          <w:bCs w:val="0"/>
-          <w:sz w:val="20"/>
-          <w:szCs w:val="20"/>
-        </w:rPr>
-        <w:t xml:space="preserve">Assembled </w:t>
-      </w:r>
-      <w:r>
-        <w:rPr>
-          <w:rStyle w:val="spanjobtitle"/>
-          <w:rFonts w:ascii="Century Gothic" w:eastAsia="Century Gothic" w:hAnsi="Century Gothic"/>
-          <w:b w:val="0"/>
-          <w:bCs w:val="0"/>
-          <w:sz w:val="20"/>
-          <w:szCs w:val="20"/>
-        </w:rPr>
-        <w:t>backend architecture</w:t>
-      </w:r>
-      <w:r>
-        <w:rPr>
-          <w:rStyle w:val="spanjobtitle"/>
-          <w:rFonts w:ascii="Century Gothic" w:eastAsia="Century Gothic" w:hAnsi="Century Gothic"/>
-          <w:b w:val="0"/>
-          <w:bCs w:val="0"/>
-          <w:sz w:val="20"/>
-          <w:szCs w:val="20"/>
-        </w:rPr>
-        <w:t xml:space="preserve"> to standardize ID card creation, lowering</w:t>
-      </w:r>
-      <w:r>
-        <w:rPr>
-          <w:rStyle w:val="spanjobtitle"/>
-          <w:rFonts w:ascii="Century Gothic" w:eastAsia="Century Gothic" w:hAnsi="Century Gothic"/>
-          <w:b w:val="0"/>
-          <w:bCs w:val="0"/>
-          <w:sz w:val="20"/>
-          <w:szCs w:val="20"/>
-        </w:rPr>
-        <w:t xml:space="preserve"> costs by 92%</w:t>
-      </w:r>
-      <w:r>
-        <w:rPr>
-          <w:rStyle w:val="spanjobtitle"/>
-          <w:rFonts w:ascii="Century Gothic" w:eastAsia="Century Gothic" w:hAnsi="Century Gothic"/>
-          <w:b w:val="0"/>
-          <w:bCs w:val="0"/>
-          <w:sz w:val="20"/>
-          <w:szCs w:val="20"/>
-        </w:rPr>
-        <w:t>.</w:t>
-      </w:r>
-    </w:p>
-    <w:p>
-      <w:pPr>
-        <w:pStyle w:val="divdocumentsinglecolumn"/>
-        <w:numPr>
-          <w:ilvl w:val="0"/>
-          <w:numId w:val="10"/>
-        </w:numPr>
-        <w:tabs>
-          <w:tab w:val="right" w:pos="11380"/>
-        </w:tabs>
-        <w:spacing w:line="240" w:lineRule="auto"/>
-        <w:rPr>
-          <w:rStyle w:val="spanjobtitle"/>
-          <w:rFonts w:ascii="Century Gothic" w:eastAsia="Century Gothic" w:hAnsi="Century Gothic"/>
-          <w:b w:val="0"/>
-          <w:bCs w:val="0"/>
-          <w:sz w:val="20"/>
-          <w:szCs w:val="20"/>
-        </w:rPr>
-      </w:pPr>
-      <w:r>
-        <w:rPr>
-          <w:rStyle w:val="spanjobtitle"/>
-          <w:rFonts w:ascii="Century Gothic" w:eastAsia="Century Gothic" w:hAnsi="Century Gothic"/>
-          <w:b w:val="0"/>
-          <w:bCs w:val="0"/>
-          <w:sz w:val="20"/>
-          <w:szCs w:val="20"/>
-        </w:rPr>
-        <w:t>Developed service to perform file processing tasks and relay file events to other apps.</w:t>
-      </w:r>
-    </w:p>
-    <w:p>
-      <w:pPr>
-        <w:pStyle w:val="ListParagraph"/>
-        <w:numPr>
-          <w:ilvl w:val="0"/>
-          <w:numId w:val="10"/>
-        </w:numPr>
-        <w:tabs>
-          <w:tab w:val="right" w:pos="11380"/>
-        </w:tabs>
-        <w:spacing w:line="240" w:lineRule="auto"/>
-        <w:rPr>
-          <w:rStyle w:val="spanjobtitle"/>
-          <w:rFonts w:ascii="Century Gothic" w:eastAsia="Century Gothic" w:hAnsi="Century Gothic"/>
-          <w:b w:val="0"/>
-          <w:bCs w:val="0"/>
-          <w:sz w:val="20"/>
-          <w:szCs w:val="20"/>
-        </w:rPr>
-      </w:pPr>
-      <w:r>
-        <w:rPr>
-          <w:rStyle w:val="spanjobtitle"/>
-          <w:rFonts w:ascii="Century Gothic" w:eastAsia="Century Gothic" w:hAnsi="Century Gothic"/>
-          <w:b w:val="0"/>
-          <w:bCs w:val="0"/>
-          <w:sz w:val="20"/>
-          <w:szCs w:val="20"/>
-        </w:rPr>
-        <w:t>Leveraged</w:t>
-      </w:r>
-      <w:r>
-        <w:rPr>
-          <w:rStyle w:val="spanjobtitle"/>
-          <w:rFonts w:ascii="Century Gothic" w:eastAsia="Century Gothic" w:hAnsi="Century Gothic"/>
-          <w:b w:val="0"/>
-          <w:bCs w:val="0"/>
-          <w:sz w:val="20"/>
-          <w:szCs w:val="20"/>
-        </w:rPr>
-        <w:t xml:space="preserve"> </w:t>
-      </w:r>
-      <w:r>
-        <w:rPr>
-          <w:rStyle w:val="spanjobtitle"/>
-          <w:rFonts w:ascii="Century Gothic" w:eastAsia="Century Gothic" w:hAnsi="Century Gothic"/>
-          <w:b w:val="0"/>
-          <w:bCs w:val="0"/>
-          <w:sz w:val="20"/>
-          <w:szCs w:val="20"/>
-        </w:rPr>
-        <w:t xml:space="preserve">CI/CD pipeline </w:t>
-      </w:r>
-      <w:r>
-        <w:rPr>
-          <w:rStyle w:val="spanjobtitle"/>
-          <w:rFonts w:ascii="Century Gothic" w:eastAsia="Century Gothic" w:hAnsi="Century Gothic"/>
-          <w:b w:val="0"/>
-          <w:bCs w:val="0"/>
-          <w:sz w:val="20"/>
-          <w:szCs w:val="20"/>
-        </w:rPr>
-        <w:t xml:space="preserve">to test </w:t>
-      </w:r>
-      <w:r>
-        <w:rPr>
-          <w:rStyle w:val="spanjobtitle"/>
-          <w:rFonts w:ascii="Century Gothic" w:eastAsia="Century Gothic" w:hAnsi="Century Gothic"/>
-          <w:b w:val="0"/>
-          <w:bCs w:val="0"/>
-          <w:sz w:val="20"/>
-          <w:szCs w:val="20"/>
-        </w:rPr>
-        <w:t>changes</w:t>
-      </w:r>
-      <w:r>
-        <w:rPr>
-          <w:rStyle w:val="spanjobtitle"/>
-          <w:rFonts w:ascii="Century Gothic" w:eastAsia="Century Gothic" w:hAnsi="Century Gothic"/>
-          <w:b w:val="0"/>
-          <w:bCs w:val="0"/>
-          <w:sz w:val="20"/>
-          <w:szCs w:val="20"/>
-        </w:rPr>
-        <w:t xml:space="preserve">, build app containers, and deploy </w:t>
-      </w:r>
-      <w:r>
-        <w:rPr>
-          <w:rStyle w:val="spanjobtitle"/>
-          <w:rFonts w:ascii="Century Gothic" w:eastAsia="Century Gothic" w:hAnsi="Century Gothic"/>
-          <w:b w:val="0"/>
-          <w:bCs w:val="0"/>
-          <w:sz w:val="20"/>
-          <w:szCs w:val="20"/>
-        </w:rPr>
-        <w:t xml:space="preserve">to </w:t>
-      </w:r>
-      <w:r>
-        <w:rPr>
-          <w:rStyle w:val="spanjobtitle"/>
-          <w:rFonts w:ascii="Century Gothic" w:eastAsia="Century Gothic" w:hAnsi="Century Gothic"/>
-          <w:b w:val="0"/>
-          <w:bCs w:val="0"/>
-          <w:sz w:val="20"/>
-          <w:szCs w:val="20"/>
-        </w:rPr>
-        <w:t>servers.</w:t>
       </w:r>
     </w:p>
     <w:p>
@@ -1447,433 +1942,6 @@
           <w:szCs w:val="20"/>
         </w:rPr>
         <w:t>small businesses with secondhand clothes sellers.</w:t>
-      </w:r>
-    </w:p>
-    <w:p>
-      <w:pPr>
-        <w:pStyle w:val="ulli"/>
-        <w:numPr>
-          <w:ilvl w:val="0"/>
-          <w:numId w:val="9"/>
-        </w:numPr>
-        <w:tabs>
-          <w:tab w:val="right" w:pos="11380"/>
-        </w:tabs>
-        <w:spacing w:line="240" w:lineRule="auto"/>
-        <w:rPr>
-          <w:rStyle w:val="spanjobtitle"/>
-          <w:rFonts w:ascii="Century Gothic" w:eastAsia="Century Gothic" w:hAnsi="Century Gothic"/>
-          <w:sz w:val="22"/>
-          <w:szCs w:val="22"/>
-        </w:rPr>
-      </w:pPr>
-      <w:r>
-        <w:rPr>
-          <w:rStyle w:val="spanjobtitle"/>
-          <w:rFonts w:ascii="Century Gothic" w:eastAsia="Century Gothic" w:hAnsi="Century Gothic"/>
-          <w:b w:val="0"/>
-          <w:bCs w:val="0"/>
-          <w:sz w:val="20"/>
-          <w:szCs w:val="20"/>
-        </w:rPr>
-        <w:t>Pitched business model and customer discovery results to NYU Entrepreneurial Institute</w:t>
-      </w:r>
-    </w:p>
-    <w:p>
-      <w:pPr>
-        <w:pStyle w:val="divdocumentsinglecolumn"/>
-        <w:tabs>
-          <w:tab w:val="right" w:pos="11380"/>
-        </w:tabs>
-        <w:spacing w:before="120" w:line="240" w:lineRule="auto"/>
-        <w:rPr>
-          <w:rFonts w:ascii="Century Gothic" w:eastAsia="Century Gothic" w:hAnsi="Century Gothic" w:cs="Century Gothic"/>
-          <w:sz w:val="20"/>
-          <w:szCs w:val="20"/>
-        </w:rPr>
-      </w:pPr>
-      <w:r>
-        <w:rPr>
-          <w:rStyle w:val="spanjobtitle"/>
-          <w:rFonts w:ascii="Century Gothic" w:eastAsia="Century Gothic" w:hAnsi="Century Gothic" w:cs="Century Gothic"/>
-          <w:sz w:val="20"/>
-          <w:szCs w:val="20"/>
-        </w:rPr>
-        <w:t>Software Engineer Intern</w:t>
-      </w:r>
-      <w:r>
-        <w:rPr>
-          <w:rStyle w:val="spanjobtitle"/>
-          <w:rFonts w:ascii="Century Gothic" w:eastAsia="Century Gothic" w:hAnsi="Century Gothic" w:cs="Century Gothic"/>
-          <w:sz w:val="20"/>
-          <w:szCs w:val="20"/>
-        </w:rPr>
-        <w:t xml:space="preserve"> </w:t>
-      </w:r>
-      <w:r>
-        <w:rPr>
-          <w:rStyle w:val="Strong1"/>
-          <w:rFonts w:ascii="Century Gothic" w:eastAsia="Century Gothic" w:hAnsi="Century Gothic" w:cs="Century Gothic"/>
-          <w:sz w:val="20"/>
-          <w:szCs w:val="20"/>
-        </w:rPr>
-        <w:t>– Optum</w:t>
-      </w:r>
-      <w:r>
-        <w:rPr>
-          <w:rStyle w:val="datesWrapper"/>
-          <w:rFonts w:ascii="Century Gothic" w:eastAsia="Century Gothic" w:hAnsi="Century Gothic" w:cs="Century Gothic"/>
-          <w:sz w:val="20"/>
-          <w:szCs w:val="20"/>
-        </w:rPr>
-        <w:tab/>
-        <w:t xml:space="preserve"> </w:t>
-      </w:r>
-      <w:r>
-        <w:rPr>
-          <w:rStyle w:val="span"/>
-          <w:rFonts w:ascii="Century Gothic" w:eastAsia="Century Gothic" w:hAnsi="Century Gothic" w:cs="Century Gothic"/>
-          <w:sz w:val="20"/>
-          <w:szCs w:val="20"/>
-        </w:rPr>
-        <w:t>06/202</w:t>
-      </w:r>
-      <w:r>
-        <w:rPr>
-          <w:rStyle w:val="span"/>
-          <w:rFonts w:ascii="Century Gothic" w:eastAsia="Century Gothic" w:hAnsi="Century Gothic" w:cs="Century Gothic"/>
-          <w:sz w:val="20"/>
-          <w:szCs w:val="20"/>
-        </w:rPr>
-        <w:t>1</w:t>
-      </w:r>
-      <w:r>
-        <w:rPr>
-          <w:rStyle w:val="span"/>
-          <w:rFonts w:ascii="Century Gothic" w:eastAsia="Century Gothic" w:hAnsi="Century Gothic" w:cs="Century Gothic"/>
-          <w:sz w:val="20"/>
-          <w:szCs w:val="20"/>
-        </w:rPr>
-        <w:t xml:space="preserve"> to 08/202</w:t>
-      </w:r>
-      <w:r>
-        <w:rPr>
-          <w:rStyle w:val="span"/>
-          <w:rFonts w:ascii="Century Gothic" w:eastAsia="Century Gothic" w:hAnsi="Century Gothic" w:cs="Century Gothic"/>
-          <w:sz w:val="20"/>
-          <w:szCs w:val="20"/>
-        </w:rPr>
-        <w:t>1</w:t>
-      </w:r>
-      <w:r>
-        <w:rPr>
-          <w:rStyle w:val="datesWrapper"/>
-          <w:rFonts w:ascii="Century Gothic" w:eastAsia="Century Gothic" w:hAnsi="Century Gothic" w:cs="Century Gothic"/>
-          <w:sz w:val="20"/>
-          <w:szCs w:val="20"/>
-        </w:rPr>
-        <w:t xml:space="preserve"> </w:t>
-      </w:r>
-    </w:p>
-    <w:p>
-      <w:pPr>
-        <w:pStyle w:val="divdocumentsinglecolumn"/>
-        <w:numPr>
-          <w:ilvl w:val="0"/>
-          <w:numId w:val="10"/>
-        </w:numPr>
-        <w:tabs>
-          <w:tab w:val="right" w:pos="11380"/>
-        </w:tabs>
-        <w:spacing w:line="240" w:lineRule="auto"/>
-        <w:rPr>
-          <w:rStyle w:val="spanjobtitle"/>
-          <w:rFonts w:ascii="Century Gothic" w:eastAsia="Century Gothic" w:hAnsi="Century Gothic" w:cs="Century Gothic"/>
-          <w:sz w:val="20"/>
-          <w:szCs w:val="20"/>
-        </w:rPr>
-      </w:pPr>
-      <w:r>
-        <w:rPr>
-          <w:rStyle w:val="spanjobtitle"/>
-          <w:rFonts w:ascii="Century Gothic" w:eastAsia="Century Gothic" w:hAnsi="Century Gothic" w:cs="Century Gothic"/>
-          <w:b w:val="0"/>
-          <w:bCs w:val="0"/>
-          <w:sz w:val="20"/>
-          <w:szCs w:val="20"/>
-        </w:rPr>
-        <w:t>Overhauled front-end</w:t>
-      </w:r>
-      <w:r>
-        <w:rPr>
-          <w:rStyle w:val="spanjobtitle"/>
-          <w:rFonts w:ascii="Century Gothic" w:eastAsia="Century Gothic" w:hAnsi="Century Gothic" w:cs="Century Gothic"/>
-          <w:b w:val="0"/>
-          <w:bCs w:val="0"/>
-          <w:sz w:val="20"/>
-          <w:szCs w:val="20"/>
-        </w:rPr>
-        <w:t xml:space="preserve"> app</w:t>
-      </w:r>
-      <w:r>
-        <w:rPr>
-          <w:rStyle w:val="spanjobtitle"/>
-          <w:rFonts w:ascii="Century Gothic" w:eastAsia="Century Gothic" w:hAnsi="Century Gothic" w:cs="Century Gothic"/>
-          <w:b w:val="0"/>
-          <w:bCs w:val="0"/>
-          <w:sz w:val="20"/>
-          <w:szCs w:val="20"/>
-        </w:rPr>
-        <w:t xml:space="preserve"> with </w:t>
-      </w:r>
-      <w:r>
-        <w:rPr>
-          <w:rStyle w:val="spanjobtitle"/>
-          <w:rFonts w:ascii="Century Gothic" w:eastAsia="Century Gothic" w:hAnsi="Century Gothic" w:cs="Century Gothic"/>
-          <w:b w:val="0"/>
-          <w:bCs w:val="0"/>
-          <w:sz w:val="20"/>
-          <w:szCs w:val="20"/>
-        </w:rPr>
-        <w:t>new employee analysis tools, graphs, and better design.</w:t>
-      </w:r>
-    </w:p>
-    <w:p>
-      <w:pPr>
-        <w:pStyle w:val="divdocumentsinglecolumn"/>
-        <w:numPr>
-          <w:ilvl w:val="0"/>
-          <w:numId w:val="10"/>
-        </w:numPr>
-        <w:tabs>
-          <w:tab w:val="right" w:pos="11380"/>
-        </w:tabs>
-        <w:spacing w:line="240" w:lineRule="auto"/>
-        <w:rPr>
-          <w:rStyle w:val="spanjobtitle"/>
-          <w:rFonts w:ascii="Century Gothic" w:eastAsia="Century Gothic" w:hAnsi="Century Gothic" w:cs="Century Gothic"/>
-          <w:sz w:val="20"/>
-          <w:szCs w:val="20"/>
-        </w:rPr>
-      </w:pPr>
-      <w:r>
-        <w:rPr>
-          <w:rStyle w:val="spanjobtitle"/>
-          <w:rFonts w:ascii="Century Gothic" w:eastAsia="Century Gothic" w:hAnsi="Century Gothic" w:cs="Century Gothic"/>
-          <w:b w:val="0"/>
-          <w:bCs w:val="0"/>
-          <w:sz w:val="20"/>
-          <w:szCs w:val="20"/>
-        </w:rPr>
-        <w:t xml:space="preserve">Improved user experience by understanding </w:t>
-      </w:r>
-      <w:r>
-        <w:rPr>
-          <w:rStyle w:val="spanjobtitle"/>
-          <w:rFonts w:ascii="Century Gothic" w:eastAsia="Century Gothic" w:hAnsi="Century Gothic" w:cs="Century Gothic"/>
-          <w:b w:val="0"/>
-          <w:bCs w:val="0"/>
-          <w:sz w:val="20"/>
-          <w:szCs w:val="20"/>
-        </w:rPr>
-        <w:t>the needs</w:t>
-      </w:r>
-      <w:r>
-        <w:rPr>
-          <w:rStyle w:val="spanjobtitle"/>
-          <w:rFonts w:ascii="Century Gothic" w:eastAsia="Century Gothic" w:hAnsi="Century Gothic" w:cs="Century Gothic"/>
-          <w:b w:val="0"/>
-          <w:bCs w:val="0"/>
-          <w:sz w:val="20"/>
-          <w:szCs w:val="20"/>
-        </w:rPr>
-        <w:t xml:space="preserve"> of stakeholders and executives.</w:t>
-      </w:r>
-    </w:p>
-    <w:p>
-      <w:pPr>
-        <w:pStyle w:val="divdocumentsinglecolumn"/>
-        <w:tabs>
-          <w:tab w:val="right" w:pos="11380"/>
-        </w:tabs>
-        <w:spacing w:before="120" w:line="240" w:lineRule="auto"/>
-        <w:rPr>
-          <w:rStyle w:val="datesWrapper"/>
-          <w:rFonts w:ascii="Century Gothic" w:eastAsia="Century Gothic" w:hAnsi="Century Gothic" w:cs="Century Gothic"/>
-          <w:sz w:val="20"/>
-          <w:szCs w:val="20"/>
-        </w:rPr>
-      </w:pPr>
-      <w:r>
-        <w:rPr>
-          <w:rStyle w:val="spanjobtitle"/>
-          <w:rFonts w:ascii="Century Gothic" w:eastAsia="Century Gothic" w:hAnsi="Century Gothic" w:cs="Century Gothic"/>
-          <w:sz w:val="20"/>
-          <w:szCs w:val="20"/>
-        </w:rPr>
-        <w:t>Software Engineer Intern</w:t>
-      </w:r>
-      <w:r>
-        <w:rPr>
-          <w:rStyle w:val="spanjobtitle"/>
-          <w:rFonts w:ascii="Century Gothic" w:eastAsia="Century Gothic" w:hAnsi="Century Gothic" w:cs="Century Gothic"/>
-          <w:sz w:val="20"/>
-          <w:szCs w:val="20"/>
-        </w:rPr>
-        <w:t xml:space="preserve"> </w:t>
-      </w:r>
-      <w:r>
-        <w:rPr>
-          <w:rStyle w:val="Strong1"/>
-          <w:rFonts w:ascii="Century Gothic" w:eastAsia="Century Gothic" w:hAnsi="Century Gothic" w:cs="Century Gothic"/>
-          <w:sz w:val="20"/>
-          <w:szCs w:val="20"/>
-        </w:rPr>
-        <w:t>– Optum</w:t>
-      </w:r>
-      <w:r>
-        <w:rPr>
-          <w:rStyle w:val="datesWrapper"/>
-          <w:rFonts w:ascii="Century Gothic" w:eastAsia="Century Gothic" w:hAnsi="Century Gothic" w:cs="Century Gothic"/>
-          <w:sz w:val="20"/>
-          <w:szCs w:val="20"/>
-        </w:rPr>
-        <w:tab/>
-        <w:t xml:space="preserve"> </w:t>
-      </w:r>
-      <w:r>
-        <w:rPr>
-          <w:rStyle w:val="span"/>
-          <w:rFonts w:ascii="Century Gothic" w:eastAsia="Century Gothic" w:hAnsi="Century Gothic" w:cs="Century Gothic"/>
-          <w:sz w:val="20"/>
-          <w:szCs w:val="20"/>
-        </w:rPr>
-        <w:t>06/2020 to 08/202</w:t>
-      </w:r>
-      <w:r>
-        <w:rPr>
-          <w:rStyle w:val="span"/>
-          <w:rFonts w:ascii="Century Gothic" w:eastAsia="Century Gothic" w:hAnsi="Century Gothic" w:cs="Century Gothic"/>
-          <w:sz w:val="20"/>
-          <w:szCs w:val="20"/>
-        </w:rPr>
-        <w:t>0</w:t>
-      </w:r>
-    </w:p>
-    <w:p>
-      <w:pPr>
-        <w:pStyle w:val="divdocumentsinglecolumn"/>
-        <w:numPr>
-          <w:ilvl w:val="0"/>
-          <w:numId w:val="9"/>
-        </w:numPr>
-        <w:tabs>
-          <w:tab w:val="right" w:pos="11380"/>
-        </w:tabs>
-        <w:spacing w:line="240" w:lineRule="auto"/>
-        <w:rPr>
-          <w:rFonts w:ascii="Century Gothic" w:eastAsia="Century Gothic" w:hAnsi="Century Gothic" w:cs="Century Gothic"/>
-          <w:sz w:val="20"/>
-          <w:szCs w:val="20"/>
-        </w:rPr>
-      </w:pPr>
-      <w:r>
-        <w:rPr>
-          <w:rFonts w:ascii="Century Gothic" w:eastAsia="Century Gothic" w:hAnsi="Century Gothic" w:cs="Century Gothic"/>
-          <w:sz w:val="20"/>
-          <w:szCs w:val="20"/>
-        </w:rPr>
-        <w:t>Launched front-end</w:t>
-      </w:r>
-      <w:r>
-        <w:rPr>
-          <w:rFonts w:ascii="Century Gothic" w:eastAsia="Century Gothic" w:hAnsi="Century Gothic" w:cs="Century Gothic"/>
-          <w:sz w:val="20"/>
-          <w:szCs w:val="20"/>
-        </w:rPr>
-        <w:t xml:space="preserve"> </w:t>
-      </w:r>
-      <w:r>
-        <w:rPr>
-          <w:rFonts w:ascii="Century Gothic" w:eastAsia="Century Gothic" w:hAnsi="Century Gothic" w:cs="Century Gothic"/>
-          <w:sz w:val="20"/>
-          <w:szCs w:val="20"/>
-        </w:rPr>
-        <w:t xml:space="preserve">web app </w:t>
-      </w:r>
-      <w:r>
-        <w:rPr>
-          <w:rFonts w:ascii="Century Gothic" w:eastAsia="Century Gothic" w:hAnsi="Century Gothic" w:cs="Century Gothic"/>
-          <w:sz w:val="20"/>
-          <w:szCs w:val="20"/>
-        </w:rPr>
-        <w:t xml:space="preserve">to </w:t>
-      </w:r>
-      <w:r>
-        <w:rPr>
-          <w:rFonts w:ascii="Century Gothic" w:eastAsia="Century Gothic" w:hAnsi="Century Gothic" w:cs="Century Gothic"/>
-          <w:sz w:val="20"/>
-          <w:szCs w:val="20"/>
-        </w:rPr>
-        <w:t xml:space="preserve">configure </w:t>
-      </w:r>
-      <w:r>
-        <w:rPr>
-          <w:rFonts w:ascii="Century Gothic" w:eastAsia="Century Gothic" w:hAnsi="Century Gothic" w:cs="Century Gothic"/>
-          <w:sz w:val="20"/>
-          <w:szCs w:val="20"/>
-        </w:rPr>
-        <w:t xml:space="preserve">automation and deployment jobs </w:t>
-      </w:r>
-      <w:r>
-        <w:rPr>
-          <w:rFonts w:ascii="Century Gothic" w:eastAsia="Century Gothic" w:hAnsi="Century Gothic" w:cs="Century Gothic"/>
-          <w:sz w:val="20"/>
-          <w:szCs w:val="20"/>
-        </w:rPr>
-        <w:t xml:space="preserve">on </w:t>
-      </w:r>
-      <w:r>
-        <w:rPr>
-          <w:rFonts w:ascii="Century Gothic" w:eastAsia="Century Gothic" w:hAnsi="Century Gothic" w:cs="Century Gothic"/>
-          <w:sz w:val="20"/>
-          <w:szCs w:val="20"/>
-        </w:rPr>
-        <w:t>Jenkins</w:t>
-      </w:r>
-      <w:r>
-        <w:rPr>
-          <w:rFonts w:ascii="Century Gothic" w:eastAsia="Century Gothic" w:hAnsi="Century Gothic" w:cs="Century Gothic"/>
-          <w:sz w:val="20"/>
-          <w:szCs w:val="20"/>
-        </w:rPr>
-        <w:t>.</w:t>
-      </w:r>
-    </w:p>
-    <w:p>
-      <w:pPr>
-        <w:pStyle w:val="divdocumentsinglecolumn"/>
-        <w:numPr>
-          <w:ilvl w:val="0"/>
-          <w:numId w:val="9"/>
-        </w:numPr>
-        <w:tabs>
-          <w:tab w:val="right" w:pos="11380"/>
-        </w:tabs>
-        <w:spacing w:line="240" w:lineRule="auto"/>
-        <w:rPr>
-          <w:rFonts w:ascii="Century Gothic" w:eastAsia="Century Gothic" w:hAnsi="Century Gothic" w:cs="Century Gothic"/>
-          <w:sz w:val="20"/>
-          <w:szCs w:val="20"/>
-        </w:rPr>
-      </w:pPr>
-      <w:r>
-        <w:rPr>
-          <w:rFonts w:ascii="Century Gothic" w:eastAsia="Century Gothic" w:hAnsi="Century Gothic" w:cs="Century Gothic"/>
-          <w:sz w:val="20"/>
-          <w:szCs w:val="20"/>
-        </w:rPr>
-        <w:t>Structured login page and automation workflow around needs of different user groups.</w:t>
       </w:r>
     </w:p>
     <w:p>
@@ -1937,8 +2005,8 @@
                 <w:ilvl w:val="0"/>
                 <w:numId w:val="1"/>
               </w:numPr>
-              <w:spacing w:line="240" w:lineRule="auto"/>
-              <w:ind w:left="460" w:hanging="183"/>
+              <w:spacing w:before="40" w:line="240" w:lineRule="auto"/>
+              <w:ind w:left="461" w:hanging="187"/>
               <w:rPr>
                 <w:rFonts w:ascii="Century Gothic" w:eastAsia="Century Gothic" w:hAnsi="Century Gothic" w:cs="Century Gothic"/>
                 <w:sz w:val="20"/>
@@ -1951,7 +2019,7 @@
                 <w:sz w:val="20"/>
                 <w:szCs w:val="20"/>
               </w:rPr>
-              <w:t>[Keyword1]</w:t>
+              <w:t>Full-Stack Web Development</w:t>
             </w:r>
           </w:p>
           <w:p>
@@ -1961,8 +2029,8 @@
                 <w:ilvl w:val="0"/>
                 <w:numId w:val="1"/>
               </w:numPr>
-              <w:spacing w:line="240" w:lineRule="auto"/>
-              <w:ind w:left="460" w:hanging="183"/>
+              <w:spacing w:before="40" w:line="240" w:lineRule="auto"/>
+              <w:ind w:left="461" w:hanging="187"/>
               <w:rPr>
                 <w:rFonts w:ascii="Century Gothic" w:eastAsia="Century Gothic" w:hAnsi="Century Gothic" w:cs="Century Gothic"/>
                 <w:sz w:val="20"/>
@@ -1975,7 +2043,7 @@
                 <w:sz w:val="20"/>
                 <w:szCs w:val="20"/>
               </w:rPr>
-              <w:t>[Keyword2]</w:t>
+              <w:t>Microservices &amp; RESTful APIs</w:t>
             </w:r>
           </w:p>
           <w:p>
@@ -1985,8 +2053,8 @@
                 <w:ilvl w:val="0"/>
                 <w:numId w:val="1"/>
               </w:numPr>
-              <w:spacing w:line="240" w:lineRule="auto"/>
-              <w:ind w:left="460" w:hanging="183"/>
+              <w:spacing w:before="40" w:line="240" w:lineRule="auto"/>
+              <w:ind w:left="461" w:hanging="187"/>
               <w:rPr>
                 <w:rFonts w:ascii="Century Gothic" w:eastAsia="Century Gothic" w:hAnsi="Century Gothic" w:cs="Century Gothic"/>
                 <w:sz w:val="20"/>
@@ -1999,7 +2067,7 @@
                 <w:sz w:val="20"/>
                 <w:szCs w:val="20"/>
               </w:rPr>
-              <w:t>[Keyword3]</w:t>
+              <w:t>Object Oriented Programming with Java</w:t>
             </w:r>
           </w:p>
           <w:p>
@@ -2009,8 +2077,8 @@
                 <w:ilvl w:val="0"/>
                 <w:numId w:val="1"/>
               </w:numPr>
-              <w:spacing w:line="240" w:lineRule="auto"/>
-              <w:ind w:left="460" w:hanging="183"/>
+              <w:spacing w:before="40" w:line="240" w:lineRule="auto"/>
+              <w:ind w:left="461" w:hanging="187"/>
               <w:rPr>
                 <w:rFonts w:ascii="Century Gothic" w:eastAsia="Century Gothic" w:hAnsi="Century Gothic" w:cs="Century Gothic"/>
                 <w:sz w:val="20"/>
@@ -2023,7 +2091,7 @@
                 <w:sz w:val="20"/>
                 <w:szCs w:val="20"/>
               </w:rPr>
-              <w:t>[Keyword4]</w:t>
+              <w:t xml:space="preserve">Front-end Development with HTML &amp; CSS </w:t>
             </w:r>
           </w:p>
           <w:p>
@@ -2033,8 +2101,8 @@
                 <w:ilvl w:val="0"/>
                 <w:numId w:val="1"/>
               </w:numPr>
-              <w:spacing w:line="240" w:lineRule="auto"/>
-              <w:ind w:left="460" w:hanging="183"/>
+              <w:spacing w:before="40" w:line="240" w:lineRule="auto"/>
+              <w:ind w:left="461" w:hanging="187"/>
               <w:rPr>
                 <w:rFonts w:ascii="Century Gothic" w:eastAsia="Century Gothic" w:hAnsi="Century Gothic" w:cs="Century Gothic"/>
                 <w:sz w:val="20"/>
@@ -2047,7 +2115,7 @@
                 <w:sz w:val="20"/>
                 <w:szCs w:val="20"/>
               </w:rPr>
-              <w:t>[Keyword5]</w:t>
+              <w:t>Problem Solving &amp; Issue Troubleshooting</w:t>
             </w:r>
           </w:p>
           <w:p>
@@ -2057,8 +2125,8 @@
                 <w:ilvl w:val="0"/>
                 <w:numId w:val="1"/>
               </w:numPr>
-              <w:spacing w:line="240" w:lineRule="auto"/>
-              <w:ind w:left="460" w:hanging="183"/>
+              <w:spacing w:before="40" w:line="240" w:lineRule="auto"/>
+              <w:ind w:left="461" w:hanging="187"/>
               <w:rPr>
                 <w:rFonts w:ascii="Century Gothic" w:eastAsia="Century Gothic" w:hAnsi="Century Gothic" w:cs="Century Gothic"/>
                 <w:sz w:val="20"/>
@@ -2071,7 +2139,7 @@
                 <w:sz w:val="20"/>
                 <w:szCs w:val="20"/>
               </w:rPr>
-              <w:t>[Keyword6]</w:t>
+              <w:t>Excellent Communication and Leadership</w:t>
             </w:r>
           </w:p>
         </w:tc>
@@ -2097,8 +2165,8 @@
                 <w:ilvl w:val="0"/>
                 <w:numId w:val="1"/>
               </w:numPr>
-              <w:spacing w:line="240" w:lineRule="auto"/>
-              <w:ind w:left="460" w:hanging="183"/>
+              <w:spacing w:before="40" w:line="240" w:lineRule="auto"/>
+              <w:ind w:left="461" w:hanging="187"/>
               <w:rPr>
                 <w:rFonts w:ascii="Century Gothic" w:eastAsia="Century Gothic" w:hAnsi="Century Gothic" w:cs="Century Gothic"/>
                 <w:sz w:val="20"/>
@@ -2111,7 +2179,7 @@
                 <w:sz w:val="20"/>
                 <w:szCs w:val="20"/>
               </w:rPr>
-              <w:t>[Keyword7]</w:t>
+              <w:t>Agile Sprints and Code Reviews</w:t>
             </w:r>
           </w:p>
           <w:p>
@@ -2121,8 +2189,8 @@
                 <w:ilvl w:val="0"/>
                 <w:numId w:val="1"/>
               </w:numPr>
-              <w:spacing w:line="240" w:lineRule="auto"/>
-              <w:ind w:left="460" w:hanging="183"/>
+              <w:spacing w:before="40" w:line="240" w:lineRule="auto"/>
+              <w:ind w:left="461" w:hanging="187"/>
               <w:rPr>
                 <w:rFonts w:ascii="Century Gothic" w:eastAsia="Century Gothic" w:hAnsi="Century Gothic" w:cs="Century Gothic"/>
                 <w:sz w:val="20"/>
@@ -2135,7 +2203,7 @@
                 <w:sz w:val="20"/>
                 <w:szCs w:val="20"/>
               </w:rPr>
-              <w:t>[Keyword8]</w:t>
+              <w:t>Driving Projects from Idea to Completion</w:t>
             </w:r>
           </w:p>
           <w:p>
@@ -2145,8 +2213,8 @@
                 <w:ilvl w:val="0"/>
                 <w:numId w:val="1"/>
               </w:numPr>
-              <w:spacing w:line="240" w:lineRule="auto"/>
-              <w:ind w:left="460" w:hanging="183"/>
+              <w:spacing w:before="40" w:line="240" w:lineRule="auto"/>
+              <w:ind w:left="461" w:hanging="187"/>
               <w:rPr>
                 <w:rFonts w:ascii="Century Gothic" w:eastAsia="Century Gothic" w:hAnsi="Century Gothic" w:cs="Century Gothic"/>
                 <w:sz w:val="20"/>
@@ -2159,7 +2227,7 @@
                 <w:sz w:val="20"/>
                 <w:szCs w:val="20"/>
               </w:rPr>
-              <w:t>[Keyword9]</w:t>
+              <w:t>Database Integration and Data ETL</w:t>
             </w:r>
           </w:p>
           <w:p>
@@ -2169,8 +2237,8 @@
                 <w:ilvl w:val="0"/>
                 <w:numId w:val="1"/>
               </w:numPr>
-              <w:spacing w:line="240" w:lineRule="auto"/>
-              <w:ind w:left="460" w:hanging="183"/>
+              <w:spacing w:before="40" w:line="240" w:lineRule="auto"/>
+              <w:ind w:left="461" w:hanging="187"/>
               <w:rPr>
                 <w:rFonts w:ascii="Century Gothic" w:eastAsia="Century Gothic" w:hAnsi="Century Gothic" w:cs="Century Gothic"/>
                 <w:sz w:val="20"/>
@@ -2183,7 +2251,7 @@
                 <w:sz w:val="20"/>
                 <w:szCs w:val="20"/>
               </w:rPr>
-              <w:t>[Keyword10]</w:t>
+              <w:t>Deployment with Kubernetes</w:t>
             </w:r>
           </w:p>
           <w:p>
@@ -2193,8 +2261,8 @@
                 <w:ilvl w:val="0"/>
                 <w:numId w:val="1"/>
               </w:numPr>
-              <w:spacing w:line="240" w:lineRule="auto"/>
-              <w:ind w:left="460" w:hanging="183"/>
+              <w:spacing w:before="40" w:line="240" w:lineRule="auto"/>
+              <w:ind w:left="461" w:hanging="187"/>
               <w:rPr>
                 <w:rFonts w:ascii="Century Gothic" w:eastAsia="Century Gothic" w:hAnsi="Century Gothic" w:cs="Century Gothic"/>
                 <w:sz w:val="20"/>
@@ -2207,7 +2275,7 @@
                 <w:sz w:val="20"/>
                 <w:szCs w:val="20"/>
               </w:rPr>
-              <w:t>[Keyword11]</w:t>
+              <w:t>Event Driven Architecture with Kafka</w:t>
             </w:r>
           </w:p>
           <w:p>
@@ -2217,8 +2285,8 @@
                 <w:ilvl w:val="0"/>
                 <w:numId w:val="1"/>
               </w:numPr>
-              <w:spacing w:line="240" w:lineRule="auto"/>
-              <w:ind w:left="460" w:hanging="183"/>
+              <w:spacing w:before="40" w:line="240" w:lineRule="auto"/>
+              <w:ind w:left="461" w:hanging="187"/>
               <w:rPr>
                 <w:rFonts w:ascii="Century Gothic" w:eastAsia="Century Gothic" w:hAnsi="Century Gothic" w:cs="Century Gothic"/>
                 <w:sz w:val="20"/>
@@ -2231,7 +2299,7 @@
                 <w:sz w:val="20"/>
                 <w:szCs w:val="20"/>
               </w:rPr>
-              <w:t>[Keyword12]</w:t>
+              <w:t>Data Structures &amp; Efficient Design</w:t>
             </w:r>
           </w:p>
         </w:tc>
@@ -2244,7 +2312,7 @@
           <w:bottom w:val="single" w:sz="4" w:space="1" w:color="000000" w:themeColor="text1"/>
         </w:pBdr>
         <w:shd w:val="clear" w:color="auto" w:fill="F2F2F2" w:themeFill="background1" w:themeFillShade="F2"/>
-        <w:spacing w:line="240" w:lineRule="auto"/>
+        <w:spacing w:before="120" w:line="240" w:lineRule="auto"/>
         <w:rPr>
           <w:rFonts w:ascii="Century Gothic" w:eastAsia="Century Gothic" w:hAnsi="Century Gothic" w:cs="Century Gothic"/>
           <w:sz w:val="28"/>
@@ -2325,7 +2393,15 @@
           <w:sz w:val="20"/>
           <w:szCs w:val="20"/>
         </w:rPr>
-        <w:t>, Angular</w:t>
+        <w:t xml:space="preserve">, </w:t>
+      </w:r>
+      <w:r>
+        <w:rPr>
+          <w:rFonts w:ascii="Century Gothic" w:eastAsia="Century Gothic" w:hAnsi="Century Gothic" w:cs="Century Gothic"/>
+          <w:sz w:val="20"/>
+          <w:szCs w:val="20"/>
+        </w:rPr>
+        <w:t>Bash</w:t>
       </w:r>
     </w:p>
     <w:sectPr>

</xml_diff>